<commit_message>
Final touches on Gifted AB Submissions report query. This data will need to be pivoted and the columns ordered in the SSRS report as in the order by clause of the query.
</commit_message>
<xml_diff>
--- a/Gifted/AB Submissions/docs/AB submission report 11.20 suggestion.docx
+++ b/Gifted/AB Submissions/docs/AB submission report 11.20 suggestion.docx
@@ -460,1276 +460,1617 @@
               </w:rPr>
               <w:t>Early Access Addendum</w:t>
             </w:r>
+          </w:p>
+        </w:tc>
+        <w:tc>
+          <w:tcPr>
+            <w:tcW w:w="536" w:type="dxa"/>
+            <w:gridSpan w:val="2"/>
+            <w:tcBorders>
+              <w:bottom w:val="single" w:sz="4" w:space="0" w:color="auto"/>
+            </w:tcBorders>
+            <w:shd w:val="clear" w:color="auto" w:fill="DBE5F1" w:themeFill="accent1" w:themeFillTint="33"/>
+          </w:tcPr>
+          <w:p>
+            <w:pPr>
+              <w:rPr>
+                <w:sz w:val="12"/>
+                <w:szCs w:val="12"/>
+              </w:rPr>
+            </w:pPr>
+            <w:r>
+              <w:rPr>
+                <w:b/>
+                <w:sz w:val="16"/>
+                <w:szCs w:val="16"/>
+              </w:rPr>
+              <w:t>Profile</w:t>
+            </w:r>
+            <w:r>
+              <w:rPr>
+                <w:sz w:val="12"/>
+                <w:szCs w:val="12"/>
+              </w:rPr>
+              <w:t xml:space="preserve"> </w:t>
+            </w:r>
+          </w:p>
+          <w:p>
+            <w:pPr>
+              <w:rPr>
+                <w:sz w:val="12"/>
+                <w:szCs w:val="12"/>
+              </w:rPr>
+            </w:pPr>
+            <w:r>
+              <w:rPr>
+                <w:sz w:val="12"/>
+                <w:szCs w:val="12"/>
+              </w:rPr>
+              <w:t>Programming Details</w:t>
+            </w:r>
+          </w:p>
+          <w:p>
+            <w:pPr>
+              <w:rPr>
+                <w:sz w:val="12"/>
+                <w:szCs w:val="12"/>
+              </w:rPr>
+            </w:pPr>
+          </w:p>
+          <w:p>
+            <w:pPr>
+              <w:rPr>
+                <w:sz w:val="12"/>
+                <w:szCs w:val="12"/>
+              </w:rPr>
+            </w:pPr>
+          </w:p>
+          <w:p>
+            <w:pPr>
+              <w:rPr>
+                <w:sz w:val="12"/>
+                <w:szCs w:val="12"/>
+              </w:rPr>
+            </w:pPr>
+          </w:p>
+          <w:p>
+            <w:pPr>
+              <w:rPr>
+                <w:sz w:val="12"/>
+                <w:szCs w:val="12"/>
+              </w:rPr>
+            </w:pPr>
+          </w:p>
+          <w:p>
+            <w:pPr>
+              <w:rPr>
+                <w:sz w:val="12"/>
+                <w:szCs w:val="12"/>
+              </w:rPr>
+            </w:pPr>
+          </w:p>
+          <w:p>
+            <w:pPr>
+              <w:rPr>
+                <w:sz w:val="12"/>
+                <w:szCs w:val="12"/>
+              </w:rPr>
+            </w:pPr>
+            <w:r>
+              <w:rPr>
+                <w:sz w:val="12"/>
+                <w:szCs w:val="12"/>
+                <w:highlight w:val="yellow"/>
+              </w:rPr>
+              <w:t>NOT PROGRAMMING DETAILS WORKSHEET</w:t>
+            </w:r>
+          </w:p>
+          <w:p>
+            <w:pPr>
+              <w:rPr>
+                <w:sz w:val="12"/>
+                <w:szCs w:val="12"/>
+              </w:rPr>
+            </w:pPr>
+          </w:p>
+        </w:tc>
+        <w:tc>
+          <w:tcPr>
+            <w:tcW w:w="534" w:type="dxa"/>
+            <w:gridSpan w:val="2"/>
+            <w:tcBorders>
+              <w:bottom w:val="single" w:sz="4" w:space="0" w:color="auto"/>
+            </w:tcBorders>
+            <w:shd w:val="clear" w:color="auto" w:fill="DBE5F1" w:themeFill="accent1" w:themeFillTint="33"/>
+          </w:tcPr>
+          <w:p>
+            <w:pPr>
+              <w:rPr>
+                <w:sz w:val="12"/>
+                <w:szCs w:val="12"/>
+              </w:rPr>
+            </w:pPr>
+            <w:r>
+              <w:rPr>
+                <w:b/>
+                <w:sz w:val="16"/>
+                <w:szCs w:val="16"/>
+              </w:rPr>
+              <w:t>Profile</w:t>
+            </w:r>
+            <w:r>
+              <w:rPr>
+                <w:sz w:val="12"/>
+                <w:szCs w:val="12"/>
+              </w:rPr>
+              <w:t xml:space="preserve"> </w:t>
+            </w:r>
+          </w:p>
+          <w:p>
+            <w:pPr>
+              <w:rPr>
+                <w:sz w:val="12"/>
+                <w:szCs w:val="12"/>
+              </w:rPr>
+            </w:pPr>
+            <w:r>
+              <w:rPr>
+                <w:sz w:val="12"/>
+                <w:szCs w:val="12"/>
+              </w:rPr>
+              <w:t>Help?</w:t>
+            </w:r>
+          </w:p>
+          <w:p>
+            <w:pPr>
+              <w:rPr>
+                <w:sz w:val="12"/>
+                <w:szCs w:val="12"/>
+              </w:rPr>
+            </w:pPr>
+            <w:r>
+              <w:rPr>
+                <w:sz w:val="12"/>
+                <w:szCs w:val="12"/>
+              </w:rPr>
+              <w:t>Programming Details</w:t>
+            </w:r>
+          </w:p>
+        </w:tc>
+        <w:tc>
+          <w:tcPr>
+            <w:tcW w:w="534" w:type="dxa"/>
+            <w:gridSpan w:val="3"/>
+            <w:tcBorders>
+              <w:bottom w:val="single" w:sz="4" w:space="0" w:color="auto"/>
+            </w:tcBorders>
+            <w:shd w:val="clear" w:color="auto" w:fill="D6E3BC" w:themeFill="accent3" w:themeFillTint="66"/>
+          </w:tcPr>
+          <w:p>
+            <w:pPr>
+              <w:rPr>
+                <w:sz w:val="12"/>
+                <w:szCs w:val="12"/>
+              </w:rPr>
+            </w:pPr>
+            <w:r>
+              <w:rPr>
+                <w:b/>
+                <w:sz w:val="16"/>
+                <w:szCs w:val="16"/>
+              </w:rPr>
+              <w:t>Monitoring</w:t>
+            </w:r>
+            <w:r>
+              <w:rPr>
+                <w:sz w:val="12"/>
+                <w:szCs w:val="12"/>
+              </w:rPr>
+              <w:t xml:space="preserve"> </w:t>
+            </w:r>
+          </w:p>
+          <w:p>
+            <w:pPr>
+              <w:rPr>
+                <w:sz w:val="12"/>
+                <w:szCs w:val="12"/>
+              </w:rPr>
+            </w:pPr>
+            <w:r>
+              <w:rPr>
+                <w:sz w:val="12"/>
+                <w:szCs w:val="12"/>
+              </w:rPr>
+              <w:t>ALP Review</w:t>
+            </w:r>
+          </w:p>
+        </w:tc>
+        <w:tc>
+          <w:tcPr>
+            <w:tcW w:w="464" w:type="dxa"/>
+            <w:gridSpan w:val="3"/>
+            <w:tcBorders>
+              <w:bottom w:val="single" w:sz="4" w:space="0" w:color="auto"/>
+            </w:tcBorders>
+            <w:shd w:val="clear" w:color="auto" w:fill="D6E3BC" w:themeFill="accent3" w:themeFillTint="66"/>
+          </w:tcPr>
+          <w:p>
+            <w:pPr>
+              <w:rPr>
+                <w:sz w:val="12"/>
+                <w:szCs w:val="12"/>
+              </w:rPr>
+            </w:pPr>
+            <w:r>
+              <w:rPr>
+                <w:b/>
+                <w:sz w:val="16"/>
+                <w:szCs w:val="16"/>
+              </w:rPr>
+              <w:t>Monitoring</w:t>
+            </w:r>
+            <w:r>
+              <w:rPr>
+                <w:sz w:val="12"/>
+                <w:szCs w:val="12"/>
+              </w:rPr>
+              <w:t xml:space="preserve"> </w:t>
+            </w:r>
+          </w:p>
+          <w:p>
+            <w:pPr>
+              <w:rPr>
+                <w:sz w:val="12"/>
+                <w:szCs w:val="12"/>
+              </w:rPr>
+            </w:pPr>
+            <w:r>
+              <w:rPr>
+                <w:sz w:val="12"/>
+                <w:szCs w:val="12"/>
+              </w:rPr>
+              <w:t>Help?</w:t>
+            </w:r>
+          </w:p>
+          <w:p>
+            <w:pPr>
+              <w:rPr>
+                <w:sz w:val="12"/>
+                <w:szCs w:val="12"/>
+              </w:rPr>
+            </w:pPr>
+            <w:r>
+              <w:rPr>
+                <w:sz w:val="12"/>
+                <w:szCs w:val="12"/>
+              </w:rPr>
+              <w:t>ALP Review</w:t>
+            </w:r>
+          </w:p>
+        </w:tc>
+        <w:tc>
+          <w:tcPr>
+            <w:tcW w:w="432" w:type="dxa"/>
+            <w:gridSpan w:val="2"/>
+            <w:tcBorders>
+              <w:bottom w:val="single" w:sz="4" w:space="0" w:color="auto"/>
+            </w:tcBorders>
+            <w:shd w:val="clear" w:color="auto" w:fill="D6E3BC" w:themeFill="accent3" w:themeFillTint="66"/>
+          </w:tcPr>
+          <w:p>
+            <w:pPr>
+              <w:rPr>
+                <w:sz w:val="12"/>
+                <w:szCs w:val="12"/>
+              </w:rPr>
+            </w:pPr>
+            <w:r>
+              <w:rPr>
+                <w:b/>
+                <w:sz w:val="16"/>
+                <w:szCs w:val="16"/>
+              </w:rPr>
+              <w:t>Monitoring</w:t>
+            </w:r>
+            <w:r>
+              <w:rPr>
+                <w:sz w:val="12"/>
+                <w:szCs w:val="12"/>
+              </w:rPr>
+              <w:t xml:space="preserve"> </w:t>
+            </w:r>
+          </w:p>
+          <w:p>
+            <w:pPr>
+              <w:rPr>
+                <w:sz w:val="12"/>
+                <w:szCs w:val="12"/>
+              </w:rPr>
+            </w:pPr>
+            <w:r>
+              <w:rPr>
+                <w:sz w:val="12"/>
+                <w:szCs w:val="12"/>
+              </w:rPr>
+              <w:t>AU Self Evaluation</w:t>
+            </w:r>
+          </w:p>
+        </w:tc>
+        <w:tc>
+          <w:tcPr>
+            <w:tcW w:w="542" w:type="dxa"/>
+            <w:gridSpan w:val="3"/>
+            <w:tcBorders>
+              <w:bottom w:val="single" w:sz="4" w:space="0" w:color="auto"/>
+            </w:tcBorders>
+            <w:shd w:val="clear" w:color="auto" w:fill="D6E3BC" w:themeFill="accent3" w:themeFillTint="66"/>
+          </w:tcPr>
+          <w:p>
+            <w:pPr>
+              <w:rPr>
+                <w:sz w:val="12"/>
+                <w:szCs w:val="12"/>
+              </w:rPr>
+            </w:pPr>
+            <w:r>
+              <w:rPr>
+                <w:b/>
+                <w:sz w:val="16"/>
+                <w:szCs w:val="16"/>
+              </w:rPr>
+              <w:t>Monitoring</w:t>
+            </w:r>
+            <w:r>
+              <w:rPr>
+                <w:sz w:val="12"/>
+                <w:szCs w:val="12"/>
+              </w:rPr>
+              <w:t xml:space="preserve"> </w:t>
+            </w:r>
+          </w:p>
+          <w:p>
+            <w:pPr>
+              <w:rPr>
+                <w:sz w:val="12"/>
+                <w:szCs w:val="12"/>
+              </w:rPr>
+            </w:pPr>
+            <w:r>
+              <w:rPr>
+                <w:sz w:val="12"/>
+                <w:szCs w:val="12"/>
+              </w:rPr>
+              <w:t>Help?</w:t>
+            </w:r>
+          </w:p>
+          <w:p>
+            <w:pPr>
+              <w:rPr>
+                <w:sz w:val="12"/>
+                <w:szCs w:val="12"/>
+              </w:rPr>
+            </w:pPr>
+            <w:r>
+              <w:rPr>
+                <w:sz w:val="12"/>
+                <w:szCs w:val="12"/>
+              </w:rPr>
+              <w:t>AU Self Evaluation</w:t>
+            </w:r>
+          </w:p>
+        </w:tc>
+        <w:tc>
+          <w:tcPr>
+            <w:tcW w:w="351" w:type="dxa"/>
+            <w:gridSpan w:val="2"/>
+            <w:tcBorders>
+              <w:bottom w:val="single" w:sz="4" w:space="0" w:color="auto"/>
+            </w:tcBorders>
+            <w:shd w:val="clear" w:color="auto" w:fill="CCC0D9" w:themeFill="accent4" w:themeFillTint="66"/>
+          </w:tcPr>
+          <w:p>
+            <w:pPr>
+              <w:rPr>
+                <w:sz w:val="12"/>
+                <w:szCs w:val="12"/>
+              </w:rPr>
+            </w:pPr>
+            <w:r>
+              <w:rPr>
+                <w:b/>
+                <w:sz w:val="16"/>
+                <w:szCs w:val="16"/>
+              </w:rPr>
+              <w:t>Fiscal</w:t>
+            </w:r>
+            <w:r>
+              <w:rPr>
+                <w:sz w:val="12"/>
+                <w:szCs w:val="12"/>
+              </w:rPr>
+              <w:t xml:space="preserve"> </w:t>
+            </w:r>
+          </w:p>
+          <w:p>
+            <w:pPr>
+              <w:rPr>
+                <w:sz w:val="12"/>
+                <w:szCs w:val="12"/>
+              </w:rPr>
+            </w:pPr>
+            <w:r>
+              <w:rPr>
+                <w:sz w:val="12"/>
+                <w:szCs w:val="12"/>
+              </w:rPr>
+              <w:t xml:space="preserve">AU Budget: </w:t>
+            </w:r>
+            <w:proofErr w:type="spellStart"/>
+            <w:r>
+              <w:rPr>
+                <w:sz w:val="12"/>
+                <w:szCs w:val="12"/>
+              </w:rPr>
+              <w:t>i</w:t>
+            </w:r>
+            <w:proofErr w:type="spellEnd"/>
+            <w:r>
+              <w:rPr>
+                <w:sz w:val="12"/>
+                <w:szCs w:val="12"/>
+              </w:rPr>
+              <w:t>. Proposed Budget (due April 15)</w:t>
+            </w:r>
+          </w:p>
+        </w:tc>
+        <w:tc>
+          <w:tcPr>
+            <w:tcW w:w="356" w:type="dxa"/>
+            <w:gridSpan w:val="3"/>
+            <w:tcBorders>
+              <w:bottom w:val="single" w:sz="4" w:space="0" w:color="auto"/>
+            </w:tcBorders>
+            <w:shd w:val="clear" w:color="auto" w:fill="CCC0D9" w:themeFill="accent4" w:themeFillTint="66"/>
+          </w:tcPr>
+          <w:p>
+            <w:pPr>
+              <w:rPr>
+                <w:sz w:val="12"/>
+                <w:szCs w:val="12"/>
+              </w:rPr>
+            </w:pPr>
+            <w:r>
+              <w:rPr>
+                <w:b/>
+                <w:sz w:val="16"/>
+                <w:szCs w:val="16"/>
+              </w:rPr>
+              <w:t>Fiscal</w:t>
+            </w:r>
+            <w:r>
+              <w:rPr>
+                <w:sz w:val="12"/>
+                <w:szCs w:val="12"/>
+              </w:rPr>
+              <w:t xml:space="preserve"> </w:t>
+            </w:r>
+          </w:p>
+          <w:p>
+            <w:pPr>
+              <w:rPr>
+                <w:sz w:val="12"/>
+                <w:szCs w:val="12"/>
+              </w:rPr>
+            </w:pPr>
+            <w:r>
+              <w:rPr>
+                <w:sz w:val="12"/>
+                <w:szCs w:val="12"/>
+              </w:rPr>
+              <w:t>Help?</w:t>
+            </w:r>
+          </w:p>
+          <w:p>
+            <w:pPr>
+              <w:rPr>
+                <w:sz w:val="12"/>
+                <w:szCs w:val="12"/>
+              </w:rPr>
+            </w:pPr>
+            <w:r>
+              <w:rPr>
+                <w:sz w:val="12"/>
+                <w:szCs w:val="12"/>
+              </w:rPr>
+              <w:t xml:space="preserve">AU Budget: </w:t>
+            </w:r>
+            <w:proofErr w:type="spellStart"/>
+            <w:r>
+              <w:rPr>
+                <w:sz w:val="12"/>
+                <w:szCs w:val="12"/>
+              </w:rPr>
+              <w:t>i</w:t>
+            </w:r>
+            <w:proofErr w:type="spellEnd"/>
+            <w:r>
+              <w:rPr>
+                <w:sz w:val="12"/>
+                <w:szCs w:val="12"/>
+              </w:rPr>
+              <w:t>. Proposed Budget (due April 15)</w:t>
+            </w:r>
+          </w:p>
+        </w:tc>
+        <w:tc>
+          <w:tcPr>
+            <w:tcW w:w="357" w:type="dxa"/>
+            <w:gridSpan w:val="3"/>
+            <w:tcBorders>
+              <w:bottom w:val="single" w:sz="4" w:space="0" w:color="auto"/>
+            </w:tcBorders>
+            <w:shd w:val="clear" w:color="auto" w:fill="CCC0D9" w:themeFill="accent4" w:themeFillTint="66"/>
+          </w:tcPr>
+          <w:p>
+            <w:pPr>
+              <w:rPr>
+                <w:sz w:val="12"/>
+                <w:szCs w:val="12"/>
+              </w:rPr>
+            </w:pPr>
+            <w:r>
+              <w:rPr>
+                <w:b/>
+                <w:sz w:val="16"/>
+                <w:szCs w:val="16"/>
+              </w:rPr>
+              <w:t>Fiscal</w:t>
+            </w:r>
+            <w:r>
+              <w:rPr>
+                <w:sz w:val="12"/>
+                <w:szCs w:val="12"/>
+              </w:rPr>
+              <w:t xml:space="preserve"> </w:t>
+            </w:r>
+          </w:p>
+          <w:p>
+            <w:pPr>
+              <w:rPr>
+                <w:b/>
+                <w:sz w:val="16"/>
+                <w:szCs w:val="16"/>
+              </w:rPr>
+            </w:pPr>
+            <w:r>
+              <w:rPr>
+                <w:sz w:val="12"/>
+                <w:szCs w:val="12"/>
+              </w:rPr>
+              <w:t>AU Budget: ii. Adjusted Budget (due September 30)</w:t>
+            </w:r>
+          </w:p>
+        </w:tc>
+        <w:tc>
+          <w:tcPr>
+            <w:tcW w:w="449" w:type="dxa"/>
+            <w:gridSpan w:val="3"/>
+            <w:tcBorders>
+              <w:bottom w:val="single" w:sz="4" w:space="0" w:color="auto"/>
+            </w:tcBorders>
+            <w:shd w:val="clear" w:color="auto" w:fill="CCC0D9" w:themeFill="accent4" w:themeFillTint="66"/>
+          </w:tcPr>
+          <w:p>
+            <w:pPr>
+              <w:rPr>
+                <w:sz w:val="12"/>
+                <w:szCs w:val="12"/>
+              </w:rPr>
+            </w:pPr>
+            <w:r>
+              <w:rPr>
+                <w:b/>
+                <w:sz w:val="16"/>
+                <w:szCs w:val="16"/>
+              </w:rPr>
+              <w:t>Fiscal</w:t>
+            </w:r>
+            <w:r>
+              <w:rPr>
+                <w:sz w:val="12"/>
+                <w:szCs w:val="12"/>
+              </w:rPr>
+              <w:t xml:space="preserve"> </w:t>
+            </w:r>
+          </w:p>
+          <w:p>
+            <w:pPr>
+              <w:rPr>
+                <w:sz w:val="12"/>
+                <w:szCs w:val="12"/>
+              </w:rPr>
+            </w:pPr>
+            <w:r>
+              <w:rPr>
+                <w:sz w:val="12"/>
+                <w:szCs w:val="12"/>
+              </w:rPr>
+              <w:t>Help?</w:t>
+            </w:r>
+          </w:p>
+          <w:p>
+            <w:pPr>
+              <w:rPr>
+                <w:b/>
+                <w:sz w:val="16"/>
+                <w:szCs w:val="16"/>
+              </w:rPr>
+            </w:pPr>
+            <w:r>
+              <w:rPr>
+                <w:sz w:val="12"/>
+                <w:szCs w:val="12"/>
+              </w:rPr>
+              <w:t>AU Budget: ii. Adjusted Budget (due September 30)</w:t>
+            </w:r>
+          </w:p>
+        </w:tc>
+        <w:tc>
+          <w:tcPr>
+            <w:tcW w:w="449" w:type="dxa"/>
+            <w:gridSpan w:val="3"/>
+            <w:tcBorders>
+              <w:bottom w:val="single" w:sz="4" w:space="0" w:color="auto"/>
+            </w:tcBorders>
+            <w:shd w:val="clear" w:color="auto" w:fill="CCC0D9" w:themeFill="accent4" w:themeFillTint="66"/>
+          </w:tcPr>
+          <w:p>
+            <w:pPr>
+              <w:rPr>
+                <w:sz w:val="12"/>
+                <w:szCs w:val="12"/>
+              </w:rPr>
+            </w:pPr>
+            <w:r>
+              <w:rPr>
+                <w:b/>
+                <w:sz w:val="16"/>
+                <w:szCs w:val="16"/>
+              </w:rPr>
+              <w:t>Fiscal</w:t>
+            </w:r>
+            <w:r>
+              <w:rPr>
+                <w:sz w:val="12"/>
+                <w:szCs w:val="12"/>
+              </w:rPr>
+              <w:t xml:space="preserve"> </w:t>
+            </w:r>
+          </w:p>
+          <w:p>
+            <w:pPr>
+              <w:rPr>
+                <w:b/>
+                <w:sz w:val="16"/>
+                <w:szCs w:val="16"/>
+              </w:rPr>
+            </w:pPr>
+            <w:r>
+              <w:rPr>
+                <w:sz w:val="12"/>
+                <w:szCs w:val="12"/>
+              </w:rPr>
+              <w:t>AU Budget: iii. Expended Budget (due for prior year September 30)</w:t>
+            </w:r>
+          </w:p>
+        </w:tc>
+        <w:tc>
+          <w:tcPr>
+            <w:tcW w:w="449" w:type="dxa"/>
+            <w:gridSpan w:val="3"/>
+            <w:tcBorders>
+              <w:bottom w:val="single" w:sz="4" w:space="0" w:color="auto"/>
+            </w:tcBorders>
+            <w:shd w:val="clear" w:color="auto" w:fill="CCC0D9" w:themeFill="accent4" w:themeFillTint="66"/>
+          </w:tcPr>
+          <w:p>
+            <w:pPr>
+              <w:rPr>
+                <w:sz w:val="12"/>
+                <w:szCs w:val="12"/>
+              </w:rPr>
+            </w:pPr>
+            <w:r>
+              <w:rPr>
+                <w:b/>
+                <w:sz w:val="16"/>
+                <w:szCs w:val="16"/>
+              </w:rPr>
+              <w:t>Fiscal</w:t>
+            </w:r>
+            <w:r>
+              <w:rPr>
+                <w:sz w:val="12"/>
+                <w:szCs w:val="12"/>
+              </w:rPr>
+              <w:t xml:space="preserve"> </w:t>
+            </w:r>
+          </w:p>
+          <w:p>
+            <w:pPr>
+              <w:rPr>
+                <w:b/>
+                <w:sz w:val="16"/>
+                <w:szCs w:val="16"/>
+              </w:rPr>
+            </w:pPr>
+            <w:r>
+              <w:rPr>
+                <w:sz w:val="12"/>
+                <w:szCs w:val="12"/>
+              </w:rPr>
+              <w:t xml:space="preserve">Help? </w:t>
+            </w:r>
+            <w:r>
+              <w:rPr>
+                <w:sz w:val="12"/>
+                <w:szCs w:val="12"/>
+              </w:rPr>
+              <w:t>AU Budget: iii. Expended Budget (due for prior year September 30)</w:t>
+            </w:r>
+          </w:p>
+        </w:tc>
+        <w:tc>
+          <w:tcPr>
+            <w:tcW w:w="354" w:type="dxa"/>
+            <w:gridSpan w:val="2"/>
+            <w:tcBorders>
+              <w:bottom w:val="single" w:sz="4" w:space="0" w:color="auto"/>
+            </w:tcBorders>
+            <w:shd w:val="clear" w:color="auto" w:fill="CCC0D9" w:themeFill="accent4" w:themeFillTint="66"/>
+          </w:tcPr>
+          <w:p>
+            <w:pPr>
+              <w:rPr>
+                <w:sz w:val="12"/>
+                <w:szCs w:val="12"/>
+              </w:rPr>
+            </w:pPr>
+            <w:r>
+              <w:rPr>
+                <w:b/>
+                <w:sz w:val="16"/>
+                <w:szCs w:val="16"/>
+              </w:rPr>
+              <w:t>Fiscal</w:t>
+            </w:r>
+            <w:r>
+              <w:rPr>
+                <w:sz w:val="12"/>
+                <w:szCs w:val="12"/>
+              </w:rPr>
+              <w:t xml:space="preserve"> </w:t>
+            </w:r>
+          </w:p>
+          <w:p>
+            <w:pPr>
+              <w:rPr>
+                <w:sz w:val="12"/>
+                <w:szCs w:val="12"/>
+              </w:rPr>
+            </w:pPr>
+            <w:r>
+              <w:rPr>
+                <w:sz w:val="12"/>
+                <w:szCs w:val="12"/>
+              </w:rPr>
+              <w:t>Annual Budget Review</w:t>
+            </w:r>
+          </w:p>
+        </w:tc>
+        <w:tc>
+          <w:tcPr>
+            <w:tcW w:w="534" w:type="dxa"/>
+            <w:gridSpan w:val="4"/>
+            <w:tcBorders>
+              <w:bottom w:val="single" w:sz="4" w:space="0" w:color="auto"/>
+            </w:tcBorders>
+            <w:shd w:val="clear" w:color="auto" w:fill="CCC0D9" w:themeFill="accent4" w:themeFillTint="66"/>
+          </w:tcPr>
+          <w:p>
+            <w:pPr>
+              <w:rPr>
+                <w:sz w:val="12"/>
+                <w:szCs w:val="12"/>
+              </w:rPr>
+            </w:pPr>
+            <w:r>
+              <w:rPr>
+                <w:b/>
+                <w:sz w:val="16"/>
+                <w:szCs w:val="16"/>
+              </w:rPr>
+              <w:t>Fiscal</w:t>
+            </w:r>
+            <w:r>
+              <w:rPr>
+                <w:sz w:val="12"/>
+                <w:szCs w:val="12"/>
+              </w:rPr>
+              <w:t xml:space="preserve"> </w:t>
+            </w:r>
+          </w:p>
+          <w:p>
+            <w:pPr>
+              <w:rPr>
+                <w:sz w:val="12"/>
+                <w:szCs w:val="12"/>
+              </w:rPr>
+            </w:pPr>
+            <w:r>
+              <w:rPr>
+                <w:sz w:val="12"/>
+                <w:szCs w:val="12"/>
+              </w:rPr>
+              <w:t>Help?</w:t>
+            </w:r>
+          </w:p>
+          <w:p>
+            <w:pPr>
+              <w:rPr>
+                <w:sz w:val="12"/>
+                <w:szCs w:val="12"/>
+              </w:rPr>
+            </w:pPr>
+            <w:r>
+              <w:rPr>
+                <w:sz w:val="12"/>
+                <w:szCs w:val="12"/>
+              </w:rPr>
+              <w:t>Annual Budget Review</w:t>
+            </w:r>
+          </w:p>
+          <w:p>
+            <w:pPr>
+              <w:rPr>
+                <w:sz w:val="12"/>
+                <w:szCs w:val="12"/>
+              </w:rPr>
+            </w:pPr>
+          </w:p>
+          <w:p>
+            <w:pPr>
+              <w:rPr>
+                <w:sz w:val="12"/>
+                <w:szCs w:val="12"/>
+              </w:rPr>
+            </w:pPr>
+          </w:p>
+          <w:p>
+            <w:pPr>
+              <w:rPr>
+                <w:sz w:val="12"/>
+                <w:szCs w:val="12"/>
+              </w:rPr>
+            </w:pPr>
+          </w:p>
+          <w:p>
+            <w:pPr>
+              <w:rPr>
+                <w:sz w:val="12"/>
+                <w:szCs w:val="12"/>
+                <w:highlight w:val="yellow"/>
+              </w:rPr>
+            </w:pPr>
+            <w:r>
+              <w:rPr>
+                <w:sz w:val="12"/>
+                <w:szCs w:val="12"/>
+                <w:highlight w:val="yellow"/>
+              </w:rPr>
+              <w:t>NOT</w:t>
+            </w:r>
+          </w:p>
+          <w:p>
+            <w:pPr>
+              <w:rPr>
+                <w:sz w:val="12"/>
+                <w:szCs w:val="12"/>
+              </w:rPr>
+            </w:pPr>
+            <w:r>
+              <w:rPr>
+                <w:sz w:val="12"/>
+                <w:szCs w:val="12"/>
+                <w:highlight w:val="yellow"/>
+              </w:rPr>
+              <w:t>BOCES &amp; Multi District AU Working Budgets</w:t>
+            </w:r>
+          </w:p>
+        </w:tc>
+        <w:tc>
+          <w:tcPr>
+            <w:tcW w:w="446" w:type="dxa"/>
+            <w:gridSpan w:val="3"/>
+            <w:tcBorders>
+              <w:bottom w:val="single" w:sz="4" w:space="0" w:color="auto"/>
+            </w:tcBorders>
+            <w:shd w:val="clear" w:color="auto" w:fill="CCC0D9" w:themeFill="accent4" w:themeFillTint="66"/>
+          </w:tcPr>
+          <w:p>
+            <w:pPr>
+              <w:rPr>
+                <w:sz w:val="12"/>
+                <w:szCs w:val="12"/>
+              </w:rPr>
+            </w:pPr>
+            <w:r>
+              <w:rPr>
+                <w:b/>
+                <w:sz w:val="16"/>
+                <w:szCs w:val="16"/>
+              </w:rPr>
+              <w:t>Fiscal</w:t>
+            </w:r>
+            <w:r>
+              <w:rPr>
+                <w:sz w:val="12"/>
+                <w:szCs w:val="12"/>
+              </w:rPr>
+              <w:t xml:space="preserve"> </w:t>
+            </w:r>
+          </w:p>
+          <w:p>
+            <w:pPr>
+              <w:rPr>
+                <w:sz w:val="12"/>
+                <w:szCs w:val="12"/>
+              </w:rPr>
+            </w:pPr>
+            <w:r>
+              <w:rPr>
+                <w:sz w:val="12"/>
+                <w:szCs w:val="12"/>
+              </w:rPr>
+              <w:t>Gifted Education Universal Screening and Qualified Personnel Grant</w:t>
+            </w:r>
+          </w:p>
+        </w:tc>
+        <w:tc>
+          <w:tcPr>
+            <w:tcW w:w="446" w:type="dxa"/>
+            <w:gridSpan w:val="3"/>
+            <w:tcBorders>
+              <w:bottom w:val="single" w:sz="4" w:space="0" w:color="auto"/>
+            </w:tcBorders>
+            <w:shd w:val="clear" w:color="auto" w:fill="CCC0D9" w:themeFill="accent4" w:themeFillTint="66"/>
+          </w:tcPr>
+          <w:p>
+            <w:pPr>
+              <w:rPr>
+                <w:sz w:val="12"/>
+                <w:szCs w:val="12"/>
+              </w:rPr>
+            </w:pPr>
+            <w:r>
+              <w:rPr>
+                <w:b/>
+                <w:sz w:val="16"/>
+                <w:szCs w:val="16"/>
+              </w:rPr>
+              <w:t>Fiscal</w:t>
+            </w:r>
+            <w:r>
+              <w:rPr>
+                <w:sz w:val="12"/>
+                <w:szCs w:val="12"/>
+              </w:rPr>
+              <w:t xml:space="preserve"> </w:t>
+            </w:r>
+          </w:p>
+          <w:p>
+            <w:pPr>
+              <w:rPr>
+                <w:sz w:val="12"/>
+                <w:szCs w:val="12"/>
+              </w:rPr>
+            </w:pPr>
+            <w:r>
+              <w:rPr>
+                <w:sz w:val="12"/>
+                <w:szCs w:val="12"/>
+              </w:rPr>
+              <w:t>Help?</w:t>
+            </w:r>
+          </w:p>
+          <w:p>
+            <w:pPr>
+              <w:rPr>
+                <w:sz w:val="12"/>
+                <w:szCs w:val="12"/>
+              </w:rPr>
+            </w:pPr>
+            <w:r>
+              <w:rPr>
+                <w:sz w:val="12"/>
+                <w:szCs w:val="12"/>
+              </w:rPr>
+              <w:t>Gifted Education Universal Screening and Qualified Personnel Grant</w:t>
+            </w:r>
+          </w:p>
+        </w:tc>
+        <w:tc>
+          <w:tcPr>
+            <w:tcW w:w="710" w:type="dxa"/>
+            <w:gridSpan w:val="4"/>
+            <w:tcBorders>
+              <w:bottom w:val="single" w:sz="4" w:space="0" w:color="auto"/>
+            </w:tcBorders>
+            <w:shd w:val="clear" w:color="auto" w:fill="FBD4B4" w:themeFill="accent6" w:themeFillTint="66"/>
+          </w:tcPr>
+          <w:p>
+            <w:pPr>
+              <w:rPr>
+                <w:sz w:val="12"/>
+                <w:szCs w:val="12"/>
+              </w:rPr>
+            </w:pPr>
+            <w:r>
+              <w:rPr>
+                <w:b/>
+                <w:sz w:val="16"/>
+                <w:szCs w:val="16"/>
+              </w:rPr>
+              <w:t>Family E&amp;C</w:t>
+            </w:r>
+            <w:r>
+              <w:rPr>
+                <w:sz w:val="12"/>
+                <w:szCs w:val="12"/>
+              </w:rPr>
+              <w:t xml:space="preserve"> </w:t>
+            </w:r>
+          </w:p>
+          <w:p>
+            <w:pPr>
+              <w:rPr>
+                <w:sz w:val="12"/>
+                <w:szCs w:val="12"/>
+              </w:rPr>
+            </w:pPr>
+            <w:r>
+              <w:rPr>
+                <w:sz w:val="12"/>
+                <w:szCs w:val="12"/>
+              </w:rPr>
+              <w:t>Family E&amp;C Review</w:t>
+            </w:r>
+          </w:p>
+        </w:tc>
+        <w:tc>
+          <w:tcPr>
+            <w:tcW w:w="534" w:type="dxa"/>
+            <w:gridSpan w:val="3"/>
+            <w:tcBorders>
+              <w:bottom w:val="single" w:sz="4" w:space="0" w:color="auto"/>
+            </w:tcBorders>
+            <w:shd w:val="clear" w:color="auto" w:fill="FBD4B4" w:themeFill="accent6" w:themeFillTint="66"/>
+          </w:tcPr>
+          <w:p>
+            <w:pPr>
+              <w:rPr>
+                <w:sz w:val="12"/>
+                <w:szCs w:val="12"/>
+              </w:rPr>
+            </w:pPr>
+            <w:r>
+              <w:rPr>
+                <w:b/>
+                <w:sz w:val="16"/>
+                <w:szCs w:val="16"/>
+              </w:rPr>
+              <w:t>Family E&amp;C</w:t>
+            </w:r>
+            <w:r>
+              <w:rPr>
+                <w:sz w:val="12"/>
+                <w:szCs w:val="12"/>
+              </w:rPr>
+              <w:t xml:space="preserve"> Help?</w:t>
+            </w:r>
+          </w:p>
+          <w:p>
+            <w:pPr>
+              <w:rPr>
+                <w:sz w:val="12"/>
+                <w:szCs w:val="12"/>
+              </w:rPr>
+            </w:pPr>
+            <w:r>
+              <w:rPr>
+                <w:sz w:val="12"/>
+                <w:szCs w:val="12"/>
+              </w:rPr>
+              <w:t>Family E&amp;C Review</w:t>
+            </w:r>
+          </w:p>
+        </w:tc>
+        <w:tc>
+          <w:tcPr>
+            <w:tcW w:w="533" w:type="dxa"/>
+            <w:gridSpan w:val="3"/>
+            <w:tcBorders>
+              <w:bottom w:val="single" w:sz="4" w:space="0" w:color="auto"/>
+            </w:tcBorders>
+            <w:shd w:val="clear" w:color="auto" w:fill="E5B8B7" w:themeFill="accent2" w:themeFillTint="66"/>
+          </w:tcPr>
+          <w:p>
+            <w:pPr>
+              <w:jc w:val="center"/>
+              <w:rPr>
+                <w:sz w:val="12"/>
+                <w:szCs w:val="12"/>
+              </w:rPr>
+            </w:pPr>
+            <w:r>
+              <w:rPr>
+                <w:b/>
+                <w:sz w:val="16"/>
+                <w:szCs w:val="16"/>
+              </w:rPr>
+              <w:t>Performance</w:t>
+            </w:r>
+            <w:r>
+              <w:rPr>
+                <w:sz w:val="12"/>
+                <w:szCs w:val="12"/>
+              </w:rPr>
+              <w:t xml:space="preserve"> </w:t>
+            </w:r>
+          </w:p>
+          <w:p>
+            <w:pPr>
+              <w:jc w:val="center"/>
+              <w:rPr>
+                <w:sz w:val="12"/>
+                <w:szCs w:val="12"/>
+              </w:rPr>
+            </w:pPr>
+            <w:r>
+              <w:rPr>
+                <w:sz w:val="12"/>
+                <w:szCs w:val="12"/>
+              </w:rPr>
+              <w:t>Performance Review</w:t>
+            </w:r>
+          </w:p>
+        </w:tc>
+        <w:tc>
+          <w:tcPr>
+            <w:tcW w:w="445" w:type="dxa"/>
+            <w:gridSpan w:val="2"/>
+            <w:tcBorders>
+              <w:bottom w:val="single" w:sz="4" w:space="0" w:color="auto"/>
+            </w:tcBorders>
+            <w:shd w:val="clear" w:color="auto" w:fill="E5B8B7" w:themeFill="accent2" w:themeFillTint="66"/>
+          </w:tcPr>
+          <w:p>
+            <w:pPr>
+              <w:jc w:val="center"/>
+              <w:rPr>
+                <w:sz w:val="12"/>
+                <w:szCs w:val="12"/>
+              </w:rPr>
+            </w:pPr>
+            <w:r>
+              <w:rPr>
+                <w:b/>
+                <w:sz w:val="16"/>
+                <w:szCs w:val="16"/>
+              </w:rPr>
+              <w:t>Performance</w:t>
+            </w:r>
+            <w:r>
+              <w:rPr>
+                <w:sz w:val="12"/>
+                <w:szCs w:val="12"/>
+              </w:rPr>
+              <w:t xml:space="preserve"> </w:t>
+            </w:r>
+          </w:p>
+          <w:p>
+            <w:pPr>
+              <w:jc w:val="center"/>
+              <w:rPr>
+                <w:sz w:val="12"/>
+                <w:szCs w:val="12"/>
+              </w:rPr>
+            </w:pPr>
+            <w:r>
+              <w:rPr>
+                <w:sz w:val="12"/>
+                <w:szCs w:val="12"/>
+              </w:rPr>
+              <w:t>Help?</w:t>
+            </w:r>
+          </w:p>
+          <w:p>
+            <w:pPr>
+              <w:jc w:val="center"/>
+              <w:rPr>
+                <w:sz w:val="12"/>
+                <w:szCs w:val="12"/>
+              </w:rPr>
+            </w:pPr>
+            <w:r>
+              <w:rPr>
+                <w:sz w:val="12"/>
+                <w:szCs w:val="12"/>
+              </w:rPr>
+              <w:t>Performance Review</w:t>
+            </w:r>
+          </w:p>
+        </w:tc>
+        <w:tc>
+          <w:tcPr>
+            <w:tcW w:w="621" w:type="dxa"/>
+            <w:gridSpan w:val="2"/>
+            <w:tcBorders>
+              <w:bottom w:val="single" w:sz="24" w:space="0" w:color="auto"/>
+            </w:tcBorders>
+          </w:tcPr>
+          <w:p>
+            <w:pPr>
+              <w:rPr>
+                <w:b/>
+                <w:bCs/>
+                <w:sz w:val="12"/>
+                <w:szCs w:val="12"/>
+              </w:rPr>
+            </w:pPr>
+            <w:r>
+              <w:rPr>
+                <w:b/>
+                <w:bCs/>
+                <w:sz w:val="12"/>
+                <w:szCs w:val="12"/>
+              </w:rPr>
+              <w:t xml:space="preserve">Improvement Plan </w:t>
+            </w:r>
+          </w:p>
+          <w:p>
+            <w:pPr>
+              <w:rPr>
+                <w:sz w:val="12"/>
+                <w:szCs w:val="12"/>
+              </w:rPr>
+            </w:pPr>
+            <w:r>
+              <w:rPr>
+                <w:sz w:val="12"/>
+                <w:szCs w:val="12"/>
+              </w:rPr>
+              <w:t>Initial</w:t>
+            </w:r>
+            <w:r>
+              <w:rPr>
+                <w:sz w:val="12"/>
+                <w:szCs w:val="12"/>
+              </w:rPr>
+              <w:t>: Improvement Timeline</w:t>
+            </w:r>
+          </w:p>
+          <w:p>
+            <w:pPr>
+              <w:rPr>
+                <w:sz w:val="12"/>
+                <w:szCs w:val="12"/>
+              </w:rPr>
+            </w:pPr>
+          </w:p>
+          <w:p>
+            <w:pPr>
+              <w:rPr>
+                <w:sz w:val="12"/>
+                <w:szCs w:val="12"/>
+              </w:rPr>
+            </w:pPr>
+          </w:p>
+          <w:p>
+            <w:pPr>
+              <w:rPr>
+                <w:sz w:val="12"/>
+                <w:szCs w:val="12"/>
+              </w:rPr>
+            </w:pPr>
+          </w:p>
+        </w:tc>
+        <w:tc>
+          <w:tcPr>
+            <w:tcW w:w="452" w:type="dxa"/>
+            <w:gridSpan w:val="2"/>
+            <w:tcBorders>
+              <w:bottom w:val="single" w:sz="24" w:space="0" w:color="auto"/>
+            </w:tcBorders>
+          </w:tcPr>
+          <w:p>
+            <w:pPr>
+              <w:rPr>
+                <w:b/>
+                <w:bCs/>
+                <w:sz w:val="12"/>
+                <w:szCs w:val="12"/>
+              </w:rPr>
+            </w:pPr>
+            <w:r>
+              <w:rPr>
+                <w:b/>
+                <w:bCs/>
+                <w:sz w:val="12"/>
+                <w:szCs w:val="12"/>
+              </w:rPr>
+              <w:t xml:space="preserve">Improvement Plan </w:t>
+            </w:r>
+          </w:p>
+          <w:p>
+            <w:pPr>
+              <w:rPr>
+                <w:sz w:val="12"/>
+                <w:szCs w:val="12"/>
+              </w:rPr>
+            </w:pPr>
+            <w:r>
+              <w:rPr>
+                <w:sz w:val="12"/>
+                <w:szCs w:val="12"/>
+              </w:rPr>
+              <w:t>4 month</w:t>
+            </w:r>
+          </w:p>
+          <w:p>
+            <w:pPr>
+              <w:rPr>
+                <w:sz w:val="12"/>
+                <w:szCs w:val="12"/>
+              </w:rPr>
+            </w:pPr>
+          </w:p>
+          <w:p>
+            <w:pPr>
+              <w:rPr>
+                <w:sz w:val="12"/>
+                <w:szCs w:val="12"/>
+              </w:rPr>
+            </w:pPr>
+          </w:p>
+          <w:p>
+            <w:pPr>
+              <w:rPr>
+                <w:sz w:val="12"/>
+                <w:szCs w:val="12"/>
+              </w:rPr>
+            </w:pPr>
+          </w:p>
+          <w:p>
+            <w:pPr>
+              <w:rPr>
+                <w:sz w:val="12"/>
+                <w:szCs w:val="12"/>
+              </w:rPr>
+            </w:pPr>
+          </w:p>
+          <w:p>
+            <w:pPr>
+              <w:rPr>
+                <w:sz w:val="12"/>
+                <w:szCs w:val="12"/>
+              </w:rPr>
+            </w:pPr>
+          </w:p>
+          <w:p>
+            <w:pPr>
+              <w:rPr>
+                <w:sz w:val="12"/>
+                <w:szCs w:val="12"/>
+              </w:rPr>
+            </w:pPr>
+            <w:r>
+              <w:rPr>
+                <w:sz w:val="12"/>
+                <w:szCs w:val="12"/>
+                <w:highlight w:val="yellow"/>
+              </w:rPr>
+              <w:t>???</w:t>
+            </w:r>
+          </w:p>
+        </w:tc>
+        <w:tc>
+          <w:tcPr>
+            <w:tcW w:w="450" w:type="dxa"/>
+            <w:gridSpan w:val="3"/>
+            <w:tcBorders>
+              <w:bottom w:val="single" w:sz="24" w:space="0" w:color="auto"/>
+            </w:tcBorders>
+          </w:tcPr>
+          <w:p>
+            <w:pPr>
+              <w:rPr>
+                <w:b/>
+                <w:bCs/>
+                <w:sz w:val="12"/>
+                <w:szCs w:val="12"/>
+              </w:rPr>
+            </w:pPr>
+            <w:r>
+              <w:rPr>
+                <w:b/>
+                <w:bCs/>
+                <w:sz w:val="12"/>
+                <w:szCs w:val="12"/>
+              </w:rPr>
+              <w:t xml:space="preserve">Improvement Plan </w:t>
+            </w:r>
+          </w:p>
+          <w:p>
+            <w:pPr>
+              <w:rPr>
+                <w:sz w:val="12"/>
+                <w:szCs w:val="12"/>
+              </w:rPr>
+            </w:pPr>
+            <w:r>
+              <w:rPr>
+                <w:sz w:val="12"/>
+                <w:szCs w:val="12"/>
+              </w:rPr>
+              <w:t>8 month</w:t>
+            </w:r>
+          </w:p>
+          <w:p>
+            <w:pPr>
+              <w:rPr>
+                <w:sz w:val="12"/>
+                <w:szCs w:val="12"/>
+              </w:rPr>
+            </w:pPr>
+          </w:p>
+          <w:p>
+            <w:pPr>
+              <w:rPr>
+                <w:sz w:val="12"/>
+                <w:szCs w:val="12"/>
+              </w:rPr>
+            </w:pPr>
+          </w:p>
+          <w:p>
+            <w:pPr>
+              <w:rPr>
+                <w:sz w:val="12"/>
+                <w:szCs w:val="12"/>
+              </w:rPr>
+            </w:pPr>
+          </w:p>
+          <w:p>
+            <w:pPr>
+              <w:rPr>
+                <w:sz w:val="12"/>
+                <w:szCs w:val="12"/>
+              </w:rPr>
+            </w:pPr>
+          </w:p>
+          <w:p>
+            <w:pPr>
+              <w:rPr>
+                <w:sz w:val="12"/>
+                <w:szCs w:val="12"/>
+              </w:rPr>
+            </w:pPr>
+          </w:p>
+          <w:p>
+            <w:pPr>
+              <w:rPr>
+                <w:sz w:val="12"/>
+                <w:szCs w:val="12"/>
+              </w:rPr>
+            </w:pPr>
+            <w:r>
+              <w:rPr>
+                <w:sz w:val="12"/>
+                <w:szCs w:val="12"/>
+                <w:highlight w:val="yellow"/>
+              </w:rPr>
+              <w:t>???</w:t>
+            </w:r>
+          </w:p>
+        </w:tc>
+        <w:tc>
+          <w:tcPr>
+            <w:tcW w:w="637" w:type="dxa"/>
+            <w:gridSpan w:val="4"/>
+            <w:tcBorders>
+              <w:bottom w:val="single" w:sz="24" w:space="0" w:color="auto"/>
+            </w:tcBorders>
+          </w:tcPr>
+          <w:p>
+            <w:pPr>
+              <w:rPr>
+                <w:b/>
+                <w:bCs/>
+                <w:sz w:val="12"/>
+                <w:szCs w:val="12"/>
+              </w:rPr>
+            </w:pPr>
+            <w:r>
+              <w:rPr>
+                <w:b/>
+                <w:bCs/>
+                <w:sz w:val="12"/>
+                <w:szCs w:val="12"/>
+              </w:rPr>
+              <w:t xml:space="preserve">Improvement Plan </w:t>
+            </w:r>
+          </w:p>
+          <w:p>
+            <w:pPr>
+              <w:rPr>
+                <w:sz w:val="12"/>
+                <w:szCs w:val="12"/>
+              </w:rPr>
+            </w:pPr>
+            <w:r>
+              <w:rPr>
+                <w:sz w:val="12"/>
+                <w:szCs w:val="12"/>
+              </w:rPr>
+              <w:t>Complete</w:t>
+            </w:r>
+            <w:r>
+              <w:rPr>
+                <w:sz w:val="12"/>
+                <w:szCs w:val="12"/>
+              </w:rPr>
+              <w:t>: Improvement Timeline Results</w:t>
+            </w:r>
+          </w:p>
+        </w:tc>
+        <w:tc>
+          <w:tcPr>
+            <w:tcW w:w="540" w:type="dxa"/>
+            <w:gridSpan w:val="2"/>
+            <w:tcBorders>
+              <w:bottom w:val="single" w:sz="24" w:space="0" w:color="auto"/>
+            </w:tcBorders>
+          </w:tcPr>
+          <w:p>
+            <w:pPr>
+              <w:jc w:val="center"/>
+              <w:rPr>
+                <w:b/>
+                <w:bCs/>
+                <w:sz w:val="12"/>
+                <w:szCs w:val="12"/>
+              </w:rPr>
+            </w:pPr>
+            <w:r>
+              <w:rPr>
+                <w:b/>
+                <w:bCs/>
+                <w:sz w:val="16"/>
+                <w:szCs w:val="16"/>
+              </w:rPr>
+              <w:t>Improvemen</w:t>
+            </w:r>
             <w:bookmarkStart w:id="0" w:name="_GoBack"/>
             <w:bookmarkEnd w:id="0"/>
-          </w:p>
-        </w:tc>
-        <w:tc>
-          <w:tcPr>
-            <w:tcW w:w="536" w:type="dxa"/>
-            <w:gridSpan w:val="2"/>
-            <w:tcBorders>
-              <w:bottom w:val="single" w:sz="4" w:space="0" w:color="auto"/>
-            </w:tcBorders>
-            <w:shd w:val="clear" w:color="auto" w:fill="DBE5F1" w:themeFill="accent1" w:themeFillTint="33"/>
-          </w:tcPr>
-          <w:p>
-            <w:pPr>
-              <w:rPr>
-                <w:sz w:val="12"/>
-                <w:szCs w:val="12"/>
-              </w:rPr>
-            </w:pPr>
-            <w:r>
-              <w:rPr>
-                <w:b/>
-                <w:sz w:val="16"/>
-                <w:szCs w:val="16"/>
-              </w:rPr>
-              <w:t>Profile</w:t>
-            </w:r>
-            <w:r>
-              <w:rPr>
-                <w:sz w:val="12"/>
-                <w:szCs w:val="12"/>
-              </w:rPr>
-              <w:t xml:space="preserve"> </w:t>
-            </w:r>
-          </w:p>
-          <w:p>
-            <w:pPr>
-              <w:rPr>
-                <w:sz w:val="12"/>
-                <w:szCs w:val="12"/>
-              </w:rPr>
-            </w:pPr>
-            <w:r>
-              <w:rPr>
-                <w:sz w:val="12"/>
-                <w:szCs w:val="12"/>
-              </w:rPr>
-              <w:t>Programming Details</w:t>
-            </w:r>
-          </w:p>
-          <w:p>
-            <w:pPr>
-              <w:rPr>
-                <w:sz w:val="12"/>
-                <w:szCs w:val="12"/>
-              </w:rPr>
-            </w:pPr>
-          </w:p>
-          <w:p>
-            <w:pPr>
-              <w:rPr>
-                <w:sz w:val="12"/>
-                <w:szCs w:val="12"/>
-              </w:rPr>
-            </w:pPr>
-          </w:p>
-          <w:p>
-            <w:pPr>
-              <w:rPr>
-                <w:sz w:val="12"/>
-                <w:szCs w:val="12"/>
-              </w:rPr>
-            </w:pPr>
-          </w:p>
-          <w:p>
-            <w:pPr>
-              <w:rPr>
-                <w:sz w:val="12"/>
-                <w:szCs w:val="12"/>
-              </w:rPr>
-            </w:pPr>
-          </w:p>
-          <w:p>
-            <w:pPr>
-              <w:rPr>
-                <w:sz w:val="12"/>
-                <w:szCs w:val="12"/>
-              </w:rPr>
-            </w:pPr>
-          </w:p>
-          <w:p>
-            <w:pPr>
-              <w:rPr>
-                <w:sz w:val="12"/>
-                <w:szCs w:val="12"/>
-              </w:rPr>
-            </w:pPr>
-            <w:r>
-              <w:rPr>
-                <w:sz w:val="12"/>
-                <w:szCs w:val="12"/>
-                <w:highlight w:val="yellow"/>
-              </w:rPr>
-              <w:t>NOT PROGRAMMING DETAILS WORKSHEET</w:t>
-            </w:r>
-          </w:p>
-          <w:p>
-            <w:pPr>
-              <w:rPr>
-                <w:sz w:val="12"/>
-                <w:szCs w:val="12"/>
-              </w:rPr>
-            </w:pPr>
-          </w:p>
-        </w:tc>
-        <w:tc>
-          <w:tcPr>
-            <w:tcW w:w="534" w:type="dxa"/>
-            <w:gridSpan w:val="2"/>
-            <w:tcBorders>
-              <w:bottom w:val="single" w:sz="4" w:space="0" w:color="auto"/>
-            </w:tcBorders>
-            <w:shd w:val="clear" w:color="auto" w:fill="DBE5F1" w:themeFill="accent1" w:themeFillTint="33"/>
-          </w:tcPr>
-          <w:p>
-            <w:pPr>
-              <w:rPr>
-                <w:sz w:val="12"/>
-                <w:szCs w:val="12"/>
-              </w:rPr>
-            </w:pPr>
-            <w:r>
-              <w:rPr>
-                <w:b/>
-                <w:sz w:val="16"/>
-                <w:szCs w:val="16"/>
-              </w:rPr>
-              <w:t>Profile</w:t>
-            </w:r>
-            <w:r>
-              <w:rPr>
-                <w:sz w:val="12"/>
-                <w:szCs w:val="12"/>
-              </w:rPr>
-              <w:t xml:space="preserve"> </w:t>
-            </w:r>
-          </w:p>
-          <w:p>
-            <w:pPr>
-              <w:rPr>
-                <w:sz w:val="12"/>
-                <w:szCs w:val="12"/>
-              </w:rPr>
-            </w:pPr>
-            <w:r>
-              <w:rPr>
-                <w:sz w:val="12"/>
-                <w:szCs w:val="12"/>
-              </w:rPr>
-              <w:t>Help?</w:t>
-            </w:r>
-          </w:p>
-          <w:p>
-            <w:pPr>
-              <w:rPr>
-                <w:sz w:val="12"/>
-                <w:szCs w:val="12"/>
-              </w:rPr>
-            </w:pPr>
-            <w:r>
-              <w:rPr>
-                <w:sz w:val="12"/>
-                <w:szCs w:val="12"/>
-              </w:rPr>
-              <w:t>Programming Details</w:t>
-            </w:r>
-          </w:p>
-        </w:tc>
-        <w:tc>
-          <w:tcPr>
-            <w:tcW w:w="534" w:type="dxa"/>
-            <w:gridSpan w:val="3"/>
-            <w:tcBorders>
-              <w:bottom w:val="single" w:sz="4" w:space="0" w:color="auto"/>
-            </w:tcBorders>
-            <w:shd w:val="clear" w:color="auto" w:fill="D6E3BC" w:themeFill="accent3" w:themeFillTint="66"/>
-          </w:tcPr>
-          <w:p>
-            <w:pPr>
-              <w:rPr>
-                <w:sz w:val="12"/>
-                <w:szCs w:val="12"/>
-              </w:rPr>
-            </w:pPr>
-            <w:r>
-              <w:rPr>
-                <w:b/>
-                <w:sz w:val="16"/>
-                <w:szCs w:val="16"/>
-              </w:rPr>
-              <w:t>Monitoring</w:t>
-            </w:r>
-            <w:r>
-              <w:rPr>
-                <w:sz w:val="12"/>
-                <w:szCs w:val="12"/>
-              </w:rPr>
-              <w:t xml:space="preserve"> </w:t>
-            </w:r>
-          </w:p>
-          <w:p>
-            <w:pPr>
-              <w:rPr>
-                <w:sz w:val="12"/>
-                <w:szCs w:val="12"/>
-              </w:rPr>
-            </w:pPr>
-            <w:r>
-              <w:rPr>
-                <w:sz w:val="12"/>
-                <w:szCs w:val="12"/>
-              </w:rPr>
-              <w:t>ALP Review</w:t>
-            </w:r>
-          </w:p>
-        </w:tc>
-        <w:tc>
-          <w:tcPr>
-            <w:tcW w:w="464" w:type="dxa"/>
-            <w:gridSpan w:val="3"/>
-            <w:tcBorders>
-              <w:bottom w:val="single" w:sz="4" w:space="0" w:color="auto"/>
-            </w:tcBorders>
-            <w:shd w:val="clear" w:color="auto" w:fill="D6E3BC" w:themeFill="accent3" w:themeFillTint="66"/>
-          </w:tcPr>
-          <w:p>
-            <w:pPr>
-              <w:rPr>
-                <w:sz w:val="12"/>
-                <w:szCs w:val="12"/>
-              </w:rPr>
-            </w:pPr>
-            <w:r>
-              <w:rPr>
-                <w:b/>
-                <w:sz w:val="16"/>
-                <w:szCs w:val="16"/>
-              </w:rPr>
-              <w:t>Monitoring</w:t>
-            </w:r>
-            <w:r>
-              <w:rPr>
-                <w:sz w:val="12"/>
-                <w:szCs w:val="12"/>
-              </w:rPr>
-              <w:t xml:space="preserve"> </w:t>
-            </w:r>
-          </w:p>
-          <w:p>
-            <w:pPr>
-              <w:rPr>
-                <w:sz w:val="12"/>
-                <w:szCs w:val="12"/>
-              </w:rPr>
-            </w:pPr>
-            <w:r>
-              <w:rPr>
-                <w:sz w:val="12"/>
-                <w:szCs w:val="12"/>
-              </w:rPr>
-              <w:t>Help?</w:t>
-            </w:r>
-          </w:p>
-          <w:p>
-            <w:pPr>
-              <w:rPr>
-                <w:sz w:val="12"/>
-                <w:szCs w:val="12"/>
-              </w:rPr>
-            </w:pPr>
-            <w:r>
-              <w:rPr>
-                <w:sz w:val="12"/>
-                <w:szCs w:val="12"/>
-              </w:rPr>
-              <w:t>ALP Review</w:t>
-            </w:r>
-          </w:p>
-        </w:tc>
-        <w:tc>
-          <w:tcPr>
-            <w:tcW w:w="432" w:type="dxa"/>
-            <w:gridSpan w:val="2"/>
-            <w:tcBorders>
-              <w:bottom w:val="single" w:sz="4" w:space="0" w:color="auto"/>
-            </w:tcBorders>
-            <w:shd w:val="clear" w:color="auto" w:fill="D6E3BC" w:themeFill="accent3" w:themeFillTint="66"/>
-          </w:tcPr>
-          <w:p>
-            <w:pPr>
-              <w:rPr>
-                <w:sz w:val="12"/>
-                <w:szCs w:val="12"/>
-              </w:rPr>
-            </w:pPr>
-            <w:r>
-              <w:rPr>
-                <w:b/>
-                <w:sz w:val="16"/>
-                <w:szCs w:val="16"/>
-              </w:rPr>
-              <w:t>Monitoring</w:t>
-            </w:r>
-            <w:r>
-              <w:rPr>
-                <w:sz w:val="12"/>
-                <w:szCs w:val="12"/>
-              </w:rPr>
-              <w:t xml:space="preserve"> </w:t>
-            </w:r>
-          </w:p>
-          <w:p>
-            <w:pPr>
-              <w:rPr>
-                <w:sz w:val="12"/>
-                <w:szCs w:val="12"/>
-              </w:rPr>
-            </w:pPr>
-            <w:r>
-              <w:rPr>
-                <w:sz w:val="12"/>
-                <w:szCs w:val="12"/>
-              </w:rPr>
-              <w:t>AU Self Evaluation</w:t>
-            </w:r>
-          </w:p>
-        </w:tc>
-        <w:tc>
-          <w:tcPr>
-            <w:tcW w:w="542" w:type="dxa"/>
-            <w:gridSpan w:val="3"/>
-            <w:tcBorders>
-              <w:bottom w:val="single" w:sz="4" w:space="0" w:color="auto"/>
-            </w:tcBorders>
-            <w:shd w:val="clear" w:color="auto" w:fill="D6E3BC" w:themeFill="accent3" w:themeFillTint="66"/>
-          </w:tcPr>
-          <w:p>
-            <w:pPr>
-              <w:rPr>
-                <w:sz w:val="12"/>
-                <w:szCs w:val="12"/>
-              </w:rPr>
-            </w:pPr>
-            <w:r>
-              <w:rPr>
-                <w:b/>
-                <w:sz w:val="16"/>
-                <w:szCs w:val="16"/>
-              </w:rPr>
-              <w:t>Monitoring</w:t>
-            </w:r>
-            <w:r>
-              <w:rPr>
-                <w:sz w:val="12"/>
-                <w:szCs w:val="12"/>
-              </w:rPr>
-              <w:t xml:space="preserve"> </w:t>
-            </w:r>
-          </w:p>
-          <w:p>
-            <w:pPr>
-              <w:rPr>
-                <w:sz w:val="12"/>
-                <w:szCs w:val="12"/>
-              </w:rPr>
-            </w:pPr>
-            <w:r>
-              <w:rPr>
-                <w:sz w:val="12"/>
-                <w:szCs w:val="12"/>
-              </w:rPr>
-              <w:t>Help?</w:t>
-            </w:r>
-          </w:p>
-          <w:p>
-            <w:pPr>
-              <w:rPr>
-                <w:sz w:val="12"/>
-                <w:szCs w:val="12"/>
-              </w:rPr>
-            </w:pPr>
-            <w:r>
-              <w:rPr>
-                <w:sz w:val="12"/>
-                <w:szCs w:val="12"/>
-              </w:rPr>
-              <w:t>AU Self Evaluation</w:t>
-            </w:r>
-          </w:p>
-        </w:tc>
-        <w:tc>
-          <w:tcPr>
-            <w:tcW w:w="351" w:type="dxa"/>
-            <w:gridSpan w:val="2"/>
-            <w:tcBorders>
-              <w:bottom w:val="single" w:sz="4" w:space="0" w:color="auto"/>
-            </w:tcBorders>
-            <w:shd w:val="clear" w:color="auto" w:fill="CCC0D9" w:themeFill="accent4" w:themeFillTint="66"/>
-          </w:tcPr>
-          <w:p>
-            <w:pPr>
-              <w:rPr>
-                <w:sz w:val="12"/>
-                <w:szCs w:val="12"/>
-              </w:rPr>
-            </w:pPr>
-            <w:r>
-              <w:rPr>
-                <w:b/>
-                <w:sz w:val="16"/>
-                <w:szCs w:val="16"/>
-              </w:rPr>
-              <w:t>Fiscal</w:t>
-            </w:r>
-            <w:r>
-              <w:rPr>
-                <w:sz w:val="12"/>
-                <w:szCs w:val="12"/>
-              </w:rPr>
-              <w:t xml:space="preserve"> </w:t>
-            </w:r>
-          </w:p>
-          <w:p>
-            <w:pPr>
-              <w:rPr>
-                <w:sz w:val="12"/>
-                <w:szCs w:val="12"/>
-              </w:rPr>
-            </w:pPr>
-            <w:r>
-              <w:rPr>
-                <w:sz w:val="12"/>
-                <w:szCs w:val="12"/>
-              </w:rPr>
-              <w:t xml:space="preserve">AU Budget: </w:t>
-            </w:r>
-            <w:proofErr w:type="spellStart"/>
-            <w:r>
-              <w:rPr>
-                <w:sz w:val="12"/>
-                <w:szCs w:val="12"/>
-              </w:rPr>
-              <w:t>i</w:t>
-            </w:r>
-            <w:proofErr w:type="spellEnd"/>
-            <w:r>
-              <w:rPr>
-                <w:sz w:val="12"/>
-                <w:szCs w:val="12"/>
-              </w:rPr>
-              <w:t>. Proposed Budget (due April 15)</w:t>
-            </w:r>
-          </w:p>
-        </w:tc>
-        <w:tc>
-          <w:tcPr>
-            <w:tcW w:w="356" w:type="dxa"/>
-            <w:gridSpan w:val="3"/>
-            <w:tcBorders>
-              <w:bottom w:val="single" w:sz="4" w:space="0" w:color="auto"/>
-            </w:tcBorders>
-            <w:shd w:val="clear" w:color="auto" w:fill="CCC0D9" w:themeFill="accent4" w:themeFillTint="66"/>
-          </w:tcPr>
-          <w:p>
-            <w:pPr>
-              <w:rPr>
-                <w:sz w:val="12"/>
-                <w:szCs w:val="12"/>
-              </w:rPr>
-            </w:pPr>
-            <w:r>
-              <w:rPr>
-                <w:b/>
-                <w:sz w:val="16"/>
-                <w:szCs w:val="16"/>
-              </w:rPr>
-              <w:t>Fiscal</w:t>
-            </w:r>
-            <w:r>
-              <w:rPr>
-                <w:sz w:val="12"/>
-                <w:szCs w:val="12"/>
-              </w:rPr>
-              <w:t xml:space="preserve"> </w:t>
-            </w:r>
-          </w:p>
-          <w:p>
-            <w:pPr>
-              <w:rPr>
-                <w:sz w:val="12"/>
-                <w:szCs w:val="12"/>
-              </w:rPr>
-            </w:pPr>
-            <w:r>
-              <w:rPr>
-                <w:sz w:val="12"/>
-                <w:szCs w:val="12"/>
-              </w:rPr>
-              <w:t>Help?</w:t>
-            </w:r>
-          </w:p>
-          <w:p>
-            <w:pPr>
-              <w:rPr>
-                <w:sz w:val="12"/>
-                <w:szCs w:val="12"/>
-              </w:rPr>
-            </w:pPr>
-            <w:r>
-              <w:rPr>
-                <w:sz w:val="12"/>
-                <w:szCs w:val="12"/>
-              </w:rPr>
-              <w:t xml:space="preserve">AU Budget: </w:t>
-            </w:r>
-            <w:proofErr w:type="spellStart"/>
-            <w:r>
-              <w:rPr>
-                <w:sz w:val="12"/>
-                <w:szCs w:val="12"/>
-              </w:rPr>
-              <w:t>i</w:t>
-            </w:r>
-            <w:proofErr w:type="spellEnd"/>
-            <w:r>
-              <w:rPr>
-                <w:sz w:val="12"/>
-                <w:szCs w:val="12"/>
-              </w:rPr>
-              <w:t>. Proposed Budget (due April 15)</w:t>
-            </w:r>
-          </w:p>
-        </w:tc>
-        <w:tc>
-          <w:tcPr>
-            <w:tcW w:w="357" w:type="dxa"/>
-            <w:gridSpan w:val="3"/>
-            <w:tcBorders>
-              <w:bottom w:val="single" w:sz="4" w:space="0" w:color="auto"/>
-            </w:tcBorders>
-            <w:shd w:val="clear" w:color="auto" w:fill="CCC0D9" w:themeFill="accent4" w:themeFillTint="66"/>
-          </w:tcPr>
-          <w:p>
-            <w:pPr>
-              <w:rPr>
-                <w:sz w:val="12"/>
-                <w:szCs w:val="12"/>
-              </w:rPr>
-            </w:pPr>
-            <w:r>
-              <w:rPr>
-                <w:b/>
-                <w:sz w:val="16"/>
-                <w:szCs w:val="16"/>
-              </w:rPr>
-              <w:t>Fiscal</w:t>
-            </w:r>
-            <w:r>
-              <w:rPr>
-                <w:sz w:val="12"/>
-                <w:szCs w:val="12"/>
-              </w:rPr>
-              <w:t xml:space="preserve"> </w:t>
-            </w:r>
-          </w:p>
-          <w:p>
-            <w:pPr>
-              <w:rPr>
-                <w:b/>
-                <w:sz w:val="16"/>
-                <w:szCs w:val="16"/>
-              </w:rPr>
-            </w:pPr>
-            <w:r>
-              <w:rPr>
-                <w:sz w:val="12"/>
-                <w:szCs w:val="12"/>
-              </w:rPr>
-              <w:t>AU Budget: ii. Adjusted Budget (due September 30)</w:t>
-            </w:r>
-          </w:p>
-        </w:tc>
-        <w:tc>
-          <w:tcPr>
-            <w:tcW w:w="449" w:type="dxa"/>
-            <w:gridSpan w:val="3"/>
-            <w:tcBorders>
-              <w:bottom w:val="single" w:sz="4" w:space="0" w:color="auto"/>
-            </w:tcBorders>
-            <w:shd w:val="clear" w:color="auto" w:fill="CCC0D9" w:themeFill="accent4" w:themeFillTint="66"/>
-          </w:tcPr>
-          <w:p>
-            <w:pPr>
-              <w:rPr>
-                <w:sz w:val="12"/>
-                <w:szCs w:val="12"/>
-              </w:rPr>
-            </w:pPr>
-            <w:r>
-              <w:rPr>
-                <w:b/>
-                <w:sz w:val="16"/>
-                <w:szCs w:val="16"/>
-              </w:rPr>
-              <w:t>Fiscal</w:t>
-            </w:r>
-            <w:r>
-              <w:rPr>
-                <w:sz w:val="12"/>
-                <w:szCs w:val="12"/>
-              </w:rPr>
-              <w:t xml:space="preserve"> </w:t>
-            </w:r>
-          </w:p>
-          <w:p>
-            <w:pPr>
-              <w:rPr>
-                <w:sz w:val="12"/>
-                <w:szCs w:val="12"/>
-              </w:rPr>
-            </w:pPr>
-            <w:r>
-              <w:rPr>
-                <w:sz w:val="12"/>
-                <w:szCs w:val="12"/>
-              </w:rPr>
-              <w:t>Help?</w:t>
-            </w:r>
-          </w:p>
-          <w:p>
-            <w:pPr>
-              <w:rPr>
-                <w:b/>
-                <w:sz w:val="16"/>
-                <w:szCs w:val="16"/>
-              </w:rPr>
-            </w:pPr>
-            <w:r>
-              <w:rPr>
-                <w:sz w:val="12"/>
-                <w:szCs w:val="12"/>
-              </w:rPr>
-              <w:t>AU Budget: ii. Adjusted Budget (due September 30)</w:t>
-            </w:r>
-          </w:p>
-        </w:tc>
-        <w:tc>
-          <w:tcPr>
-            <w:tcW w:w="449" w:type="dxa"/>
-            <w:gridSpan w:val="3"/>
-            <w:tcBorders>
-              <w:bottom w:val="single" w:sz="4" w:space="0" w:color="auto"/>
-            </w:tcBorders>
-            <w:shd w:val="clear" w:color="auto" w:fill="CCC0D9" w:themeFill="accent4" w:themeFillTint="66"/>
-          </w:tcPr>
-          <w:p>
-            <w:pPr>
-              <w:rPr>
-                <w:sz w:val="12"/>
-                <w:szCs w:val="12"/>
-              </w:rPr>
-            </w:pPr>
-            <w:r>
-              <w:rPr>
-                <w:b/>
-                <w:sz w:val="16"/>
-                <w:szCs w:val="16"/>
-              </w:rPr>
-              <w:t>Fiscal</w:t>
-            </w:r>
-            <w:r>
-              <w:rPr>
-                <w:sz w:val="12"/>
-                <w:szCs w:val="12"/>
-              </w:rPr>
-              <w:t xml:space="preserve"> </w:t>
-            </w:r>
-          </w:p>
-          <w:p>
-            <w:pPr>
-              <w:rPr>
-                <w:b/>
-                <w:sz w:val="16"/>
-                <w:szCs w:val="16"/>
-              </w:rPr>
-            </w:pPr>
-            <w:r>
-              <w:rPr>
-                <w:sz w:val="12"/>
-                <w:szCs w:val="12"/>
-              </w:rPr>
-              <w:t>AU Budget: iii. Expended Budget (due for prior year September 30)</w:t>
-            </w:r>
-          </w:p>
-        </w:tc>
-        <w:tc>
-          <w:tcPr>
-            <w:tcW w:w="449" w:type="dxa"/>
-            <w:gridSpan w:val="3"/>
-            <w:tcBorders>
-              <w:bottom w:val="single" w:sz="4" w:space="0" w:color="auto"/>
-            </w:tcBorders>
-            <w:shd w:val="clear" w:color="auto" w:fill="CCC0D9" w:themeFill="accent4" w:themeFillTint="66"/>
-          </w:tcPr>
-          <w:p>
-            <w:pPr>
-              <w:rPr>
-                <w:sz w:val="12"/>
-                <w:szCs w:val="12"/>
-              </w:rPr>
-            </w:pPr>
-            <w:r>
-              <w:rPr>
-                <w:b/>
-                <w:sz w:val="16"/>
-                <w:szCs w:val="16"/>
-              </w:rPr>
-              <w:t>Fiscal</w:t>
-            </w:r>
-            <w:r>
-              <w:rPr>
-                <w:sz w:val="12"/>
-                <w:szCs w:val="12"/>
-              </w:rPr>
-              <w:t xml:space="preserve"> </w:t>
-            </w:r>
-          </w:p>
-          <w:p>
-            <w:pPr>
-              <w:rPr>
-                <w:b/>
-                <w:sz w:val="16"/>
-                <w:szCs w:val="16"/>
-              </w:rPr>
-            </w:pPr>
-            <w:r>
-              <w:rPr>
-                <w:sz w:val="12"/>
-                <w:szCs w:val="12"/>
-              </w:rPr>
-              <w:t xml:space="preserve">Help? </w:t>
-            </w:r>
-            <w:r>
-              <w:rPr>
-                <w:sz w:val="12"/>
-                <w:szCs w:val="12"/>
-              </w:rPr>
-              <w:t>AU Budget: iii. Expended Budget (due for prior year September 30)</w:t>
-            </w:r>
-          </w:p>
-        </w:tc>
-        <w:tc>
-          <w:tcPr>
-            <w:tcW w:w="354" w:type="dxa"/>
-            <w:gridSpan w:val="2"/>
-            <w:tcBorders>
-              <w:bottom w:val="single" w:sz="4" w:space="0" w:color="auto"/>
-            </w:tcBorders>
-            <w:shd w:val="clear" w:color="auto" w:fill="CCC0D9" w:themeFill="accent4" w:themeFillTint="66"/>
-          </w:tcPr>
-          <w:p>
-            <w:pPr>
-              <w:rPr>
-                <w:sz w:val="12"/>
-                <w:szCs w:val="12"/>
-              </w:rPr>
-            </w:pPr>
-            <w:r>
-              <w:rPr>
-                <w:b/>
-                <w:sz w:val="16"/>
-                <w:szCs w:val="16"/>
-              </w:rPr>
-              <w:t>Fiscal</w:t>
-            </w:r>
-            <w:r>
-              <w:rPr>
-                <w:sz w:val="12"/>
-                <w:szCs w:val="12"/>
-              </w:rPr>
-              <w:t xml:space="preserve"> </w:t>
-            </w:r>
-          </w:p>
-          <w:p>
-            <w:pPr>
-              <w:rPr>
-                <w:sz w:val="12"/>
-                <w:szCs w:val="12"/>
-              </w:rPr>
-            </w:pPr>
-            <w:r>
-              <w:rPr>
-                <w:sz w:val="12"/>
-                <w:szCs w:val="12"/>
-              </w:rPr>
-              <w:t>Annual Budget Review</w:t>
-            </w:r>
-          </w:p>
-        </w:tc>
-        <w:tc>
-          <w:tcPr>
-            <w:tcW w:w="534" w:type="dxa"/>
-            <w:gridSpan w:val="4"/>
-            <w:tcBorders>
-              <w:bottom w:val="single" w:sz="4" w:space="0" w:color="auto"/>
-            </w:tcBorders>
-            <w:shd w:val="clear" w:color="auto" w:fill="CCC0D9" w:themeFill="accent4" w:themeFillTint="66"/>
-          </w:tcPr>
-          <w:p>
-            <w:pPr>
-              <w:rPr>
-                <w:sz w:val="12"/>
-                <w:szCs w:val="12"/>
-              </w:rPr>
-            </w:pPr>
-            <w:r>
-              <w:rPr>
-                <w:b/>
-                <w:sz w:val="16"/>
-                <w:szCs w:val="16"/>
-              </w:rPr>
-              <w:t>Fiscal</w:t>
-            </w:r>
-            <w:r>
-              <w:rPr>
-                <w:sz w:val="12"/>
-                <w:szCs w:val="12"/>
-              </w:rPr>
-              <w:t xml:space="preserve"> </w:t>
-            </w:r>
-          </w:p>
-          <w:p>
-            <w:pPr>
-              <w:rPr>
-                <w:sz w:val="12"/>
-                <w:szCs w:val="12"/>
-              </w:rPr>
-            </w:pPr>
-            <w:r>
-              <w:rPr>
-                <w:sz w:val="12"/>
-                <w:szCs w:val="12"/>
-              </w:rPr>
-              <w:t>Help?</w:t>
-            </w:r>
-          </w:p>
-          <w:p>
-            <w:pPr>
-              <w:rPr>
-                <w:sz w:val="12"/>
-                <w:szCs w:val="12"/>
-              </w:rPr>
-            </w:pPr>
-            <w:r>
-              <w:rPr>
-                <w:sz w:val="12"/>
-                <w:szCs w:val="12"/>
-              </w:rPr>
-              <w:t>Annual Budget Review</w:t>
-            </w:r>
-          </w:p>
-          <w:p>
-            <w:pPr>
-              <w:rPr>
-                <w:sz w:val="12"/>
-                <w:szCs w:val="12"/>
-              </w:rPr>
-            </w:pPr>
-          </w:p>
-          <w:p>
-            <w:pPr>
-              <w:rPr>
-                <w:sz w:val="12"/>
-                <w:szCs w:val="12"/>
-              </w:rPr>
-            </w:pPr>
-          </w:p>
-          <w:p>
-            <w:pPr>
-              <w:rPr>
-                <w:sz w:val="12"/>
-                <w:szCs w:val="12"/>
-              </w:rPr>
-            </w:pPr>
-          </w:p>
-          <w:p>
-            <w:pPr>
-              <w:rPr>
-                <w:sz w:val="12"/>
-                <w:szCs w:val="12"/>
-                <w:highlight w:val="yellow"/>
-              </w:rPr>
-            </w:pPr>
-            <w:r>
-              <w:rPr>
-                <w:sz w:val="12"/>
-                <w:szCs w:val="12"/>
-                <w:highlight w:val="yellow"/>
-              </w:rPr>
-              <w:t>NOT</w:t>
-            </w:r>
-          </w:p>
-          <w:p>
-            <w:pPr>
-              <w:rPr>
-                <w:sz w:val="12"/>
-                <w:szCs w:val="12"/>
-              </w:rPr>
-            </w:pPr>
-            <w:r>
-              <w:rPr>
-                <w:sz w:val="12"/>
-                <w:szCs w:val="12"/>
-                <w:highlight w:val="yellow"/>
-              </w:rPr>
-              <w:t>BOCES &amp; Multi District AU Working Budgets</w:t>
-            </w:r>
-          </w:p>
-        </w:tc>
-        <w:tc>
-          <w:tcPr>
-            <w:tcW w:w="446" w:type="dxa"/>
-            <w:gridSpan w:val="3"/>
-            <w:tcBorders>
-              <w:bottom w:val="single" w:sz="4" w:space="0" w:color="auto"/>
-            </w:tcBorders>
-            <w:shd w:val="clear" w:color="auto" w:fill="CCC0D9" w:themeFill="accent4" w:themeFillTint="66"/>
-          </w:tcPr>
-          <w:p>
-            <w:pPr>
-              <w:rPr>
-                <w:sz w:val="12"/>
-                <w:szCs w:val="12"/>
-              </w:rPr>
-            </w:pPr>
-            <w:r>
-              <w:rPr>
-                <w:b/>
-                <w:sz w:val="16"/>
-                <w:szCs w:val="16"/>
-              </w:rPr>
-              <w:t>Fiscal</w:t>
-            </w:r>
-            <w:r>
-              <w:rPr>
-                <w:sz w:val="12"/>
-                <w:szCs w:val="12"/>
-              </w:rPr>
-              <w:t xml:space="preserve"> </w:t>
-            </w:r>
-          </w:p>
-          <w:p>
-            <w:pPr>
-              <w:rPr>
-                <w:sz w:val="12"/>
-                <w:szCs w:val="12"/>
-              </w:rPr>
-            </w:pPr>
-            <w:r>
-              <w:rPr>
-                <w:sz w:val="12"/>
-                <w:szCs w:val="12"/>
-              </w:rPr>
-              <w:t>Gifted Education Universal Screening and Qualified Personnel Grant</w:t>
-            </w:r>
-          </w:p>
-        </w:tc>
-        <w:tc>
-          <w:tcPr>
-            <w:tcW w:w="446" w:type="dxa"/>
-            <w:gridSpan w:val="3"/>
-            <w:tcBorders>
-              <w:bottom w:val="single" w:sz="4" w:space="0" w:color="auto"/>
-            </w:tcBorders>
-            <w:shd w:val="clear" w:color="auto" w:fill="CCC0D9" w:themeFill="accent4" w:themeFillTint="66"/>
-          </w:tcPr>
-          <w:p>
-            <w:pPr>
-              <w:rPr>
-                <w:sz w:val="12"/>
-                <w:szCs w:val="12"/>
-              </w:rPr>
-            </w:pPr>
-            <w:r>
-              <w:rPr>
-                <w:b/>
-                <w:sz w:val="16"/>
-                <w:szCs w:val="16"/>
-              </w:rPr>
-              <w:t>Fiscal</w:t>
-            </w:r>
-            <w:r>
-              <w:rPr>
-                <w:sz w:val="12"/>
-                <w:szCs w:val="12"/>
-              </w:rPr>
-              <w:t xml:space="preserve"> </w:t>
-            </w:r>
-          </w:p>
-          <w:p>
-            <w:pPr>
-              <w:rPr>
-                <w:sz w:val="12"/>
-                <w:szCs w:val="12"/>
-              </w:rPr>
-            </w:pPr>
-            <w:r>
-              <w:rPr>
-                <w:sz w:val="12"/>
-                <w:szCs w:val="12"/>
-              </w:rPr>
-              <w:t>Help?</w:t>
-            </w:r>
-          </w:p>
-          <w:p>
-            <w:pPr>
-              <w:rPr>
-                <w:sz w:val="12"/>
-                <w:szCs w:val="12"/>
-              </w:rPr>
-            </w:pPr>
-            <w:r>
-              <w:rPr>
-                <w:sz w:val="12"/>
-                <w:szCs w:val="12"/>
-              </w:rPr>
-              <w:t>Gifted Education Universal Screening and Qualified Personnel Grant</w:t>
-            </w:r>
-          </w:p>
-        </w:tc>
-        <w:tc>
-          <w:tcPr>
-            <w:tcW w:w="710" w:type="dxa"/>
-            <w:gridSpan w:val="4"/>
-            <w:tcBorders>
-              <w:bottom w:val="single" w:sz="4" w:space="0" w:color="auto"/>
-            </w:tcBorders>
-            <w:shd w:val="clear" w:color="auto" w:fill="FBD4B4" w:themeFill="accent6" w:themeFillTint="66"/>
-          </w:tcPr>
-          <w:p>
-            <w:pPr>
-              <w:rPr>
-                <w:sz w:val="12"/>
-                <w:szCs w:val="12"/>
-              </w:rPr>
-            </w:pPr>
-            <w:r>
-              <w:rPr>
-                <w:b/>
-                <w:sz w:val="16"/>
-                <w:szCs w:val="16"/>
-              </w:rPr>
-              <w:t>Family E&amp;C</w:t>
-            </w:r>
-            <w:r>
-              <w:rPr>
-                <w:sz w:val="12"/>
-                <w:szCs w:val="12"/>
-              </w:rPr>
-              <w:t xml:space="preserve"> </w:t>
-            </w:r>
-          </w:p>
-          <w:p>
-            <w:pPr>
-              <w:rPr>
-                <w:sz w:val="12"/>
-                <w:szCs w:val="12"/>
-              </w:rPr>
-            </w:pPr>
-            <w:r>
-              <w:rPr>
-                <w:sz w:val="12"/>
-                <w:szCs w:val="12"/>
-              </w:rPr>
-              <w:t>Family E&amp;C Review</w:t>
-            </w:r>
-          </w:p>
-        </w:tc>
-        <w:tc>
-          <w:tcPr>
-            <w:tcW w:w="534" w:type="dxa"/>
-            <w:gridSpan w:val="3"/>
-            <w:tcBorders>
-              <w:bottom w:val="single" w:sz="4" w:space="0" w:color="auto"/>
-            </w:tcBorders>
-            <w:shd w:val="clear" w:color="auto" w:fill="FBD4B4" w:themeFill="accent6" w:themeFillTint="66"/>
-          </w:tcPr>
-          <w:p>
-            <w:pPr>
-              <w:rPr>
-                <w:sz w:val="12"/>
-                <w:szCs w:val="12"/>
-              </w:rPr>
-            </w:pPr>
-            <w:r>
-              <w:rPr>
-                <w:b/>
-                <w:sz w:val="16"/>
-                <w:szCs w:val="16"/>
-              </w:rPr>
-              <w:t>Family E&amp;C</w:t>
-            </w:r>
-            <w:r>
-              <w:rPr>
-                <w:sz w:val="12"/>
-                <w:szCs w:val="12"/>
-              </w:rPr>
-              <w:t xml:space="preserve"> Help?</w:t>
-            </w:r>
-          </w:p>
-          <w:p>
-            <w:pPr>
-              <w:rPr>
-                <w:sz w:val="12"/>
-                <w:szCs w:val="12"/>
-              </w:rPr>
-            </w:pPr>
-            <w:r>
-              <w:rPr>
-                <w:sz w:val="12"/>
-                <w:szCs w:val="12"/>
-              </w:rPr>
-              <w:t>Family E&amp;C Review</w:t>
-            </w:r>
-          </w:p>
-        </w:tc>
-        <w:tc>
-          <w:tcPr>
-            <w:tcW w:w="533" w:type="dxa"/>
-            <w:gridSpan w:val="3"/>
-            <w:tcBorders>
-              <w:bottom w:val="single" w:sz="4" w:space="0" w:color="auto"/>
-            </w:tcBorders>
-            <w:shd w:val="clear" w:color="auto" w:fill="E5B8B7" w:themeFill="accent2" w:themeFillTint="66"/>
-          </w:tcPr>
-          <w:p>
-            <w:pPr>
-              <w:jc w:val="center"/>
-              <w:rPr>
-                <w:sz w:val="12"/>
-                <w:szCs w:val="12"/>
-              </w:rPr>
-            </w:pPr>
-            <w:r>
-              <w:rPr>
-                <w:b/>
-                <w:sz w:val="16"/>
-                <w:szCs w:val="16"/>
-              </w:rPr>
-              <w:t>Performance</w:t>
-            </w:r>
-            <w:r>
-              <w:rPr>
-                <w:sz w:val="12"/>
-                <w:szCs w:val="12"/>
-              </w:rPr>
-              <w:t xml:space="preserve"> </w:t>
-            </w:r>
-          </w:p>
-          <w:p>
-            <w:pPr>
-              <w:jc w:val="center"/>
-              <w:rPr>
-                <w:sz w:val="12"/>
-                <w:szCs w:val="12"/>
-              </w:rPr>
-            </w:pPr>
-            <w:r>
-              <w:rPr>
-                <w:sz w:val="12"/>
-                <w:szCs w:val="12"/>
-              </w:rPr>
-              <w:t>Performance Review</w:t>
-            </w:r>
-          </w:p>
-        </w:tc>
-        <w:tc>
-          <w:tcPr>
-            <w:tcW w:w="445" w:type="dxa"/>
-            <w:gridSpan w:val="2"/>
-            <w:tcBorders>
-              <w:bottom w:val="single" w:sz="4" w:space="0" w:color="auto"/>
-            </w:tcBorders>
-            <w:shd w:val="clear" w:color="auto" w:fill="E5B8B7" w:themeFill="accent2" w:themeFillTint="66"/>
-          </w:tcPr>
-          <w:p>
-            <w:pPr>
-              <w:jc w:val="center"/>
-              <w:rPr>
-                <w:sz w:val="12"/>
-                <w:szCs w:val="12"/>
-              </w:rPr>
-            </w:pPr>
-            <w:r>
-              <w:rPr>
-                <w:b/>
-                <w:sz w:val="16"/>
-                <w:szCs w:val="16"/>
-              </w:rPr>
-              <w:t>Performance</w:t>
-            </w:r>
-            <w:r>
-              <w:rPr>
-                <w:sz w:val="12"/>
-                <w:szCs w:val="12"/>
-              </w:rPr>
-              <w:t xml:space="preserve"> </w:t>
-            </w:r>
-          </w:p>
-          <w:p>
-            <w:pPr>
-              <w:jc w:val="center"/>
-              <w:rPr>
-                <w:sz w:val="12"/>
-                <w:szCs w:val="12"/>
-              </w:rPr>
-            </w:pPr>
-            <w:r>
-              <w:rPr>
-                <w:sz w:val="12"/>
-                <w:szCs w:val="12"/>
-              </w:rPr>
-              <w:t>Help?</w:t>
-            </w:r>
-          </w:p>
-          <w:p>
-            <w:pPr>
-              <w:jc w:val="center"/>
-              <w:rPr>
-                <w:sz w:val="12"/>
-                <w:szCs w:val="12"/>
-              </w:rPr>
-            </w:pPr>
-            <w:r>
-              <w:rPr>
-                <w:sz w:val="12"/>
-                <w:szCs w:val="12"/>
-              </w:rPr>
-              <w:t>Performance Review</w:t>
-            </w:r>
-          </w:p>
-        </w:tc>
-        <w:tc>
-          <w:tcPr>
-            <w:tcW w:w="621" w:type="dxa"/>
-            <w:gridSpan w:val="2"/>
-            <w:tcBorders>
-              <w:bottom w:val="single" w:sz="24" w:space="0" w:color="auto"/>
-            </w:tcBorders>
-          </w:tcPr>
-          <w:p>
-            <w:pPr>
+            <w:r>
               <w:rPr>
                 <w:b/>
                 <w:bCs/>
-                <w:sz w:val="12"/>
-                <w:szCs w:val="12"/>
-              </w:rPr>
-            </w:pPr>
+                <w:sz w:val="16"/>
+                <w:szCs w:val="16"/>
+              </w:rPr>
+              <w:t>t</w:t>
+            </w:r>
             <w:r>
               <w:rPr>
                 <w:b/>
@@ -1737,370 +2078,70 @@
                 <w:sz w:val="12"/>
                 <w:szCs w:val="12"/>
               </w:rPr>
-              <w:t xml:space="preserve">Improvement Plan </w:t>
-            </w:r>
-          </w:p>
-          <w:p>
-            <w:pPr>
-              <w:rPr>
-                <w:sz w:val="12"/>
-                <w:szCs w:val="12"/>
-              </w:rPr>
-            </w:pPr>
-            <w:r>
-              <w:rPr>
-                <w:sz w:val="12"/>
-                <w:szCs w:val="12"/>
-              </w:rPr>
-              <w:t>Initial</w:t>
-            </w:r>
-            <w:r>
-              <w:rPr>
-                <w:sz w:val="12"/>
-                <w:szCs w:val="12"/>
-              </w:rPr>
-              <w:t>: Improvement Timeline</w:t>
-            </w:r>
-          </w:p>
-          <w:p>
-            <w:pPr>
-              <w:rPr>
-                <w:sz w:val="12"/>
-                <w:szCs w:val="12"/>
-              </w:rPr>
-            </w:pPr>
-          </w:p>
-          <w:p>
-            <w:pPr>
-              <w:rPr>
-                <w:sz w:val="12"/>
-                <w:szCs w:val="12"/>
-              </w:rPr>
-            </w:pPr>
-          </w:p>
-          <w:p>
-            <w:pPr>
-              <w:rPr>
-                <w:sz w:val="12"/>
-                <w:szCs w:val="12"/>
-              </w:rPr>
-            </w:pPr>
-          </w:p>
-        </w:tc>
-        <w:tc>
-          <w:tcPr>
-            <w:tcW w:w="452" w:type="dxa"/>
-            <w:gridSpan w:val="2"/>
-            <w:tcBorders>
-              <w:bottom w:val="single" w:sz="24" w:space="0" w:color="auto"/>
-            </w:tcBorders>
-          </w:tcPr>
-          <w:p>
-            <w:pPr>
-              <w:rPr>
-                <w:b/>
-                <w:bCs/>
-                <w:sz w:val="12"/>
-                <w:szCs w:val="12"/>
-              </w:rPr>
-            </w:pPr>
-            <w:r>
-              <w:rPr>
-                <w:b/>
-                <w:bCs/>
-                <w:sz w:val="12"/>
-                <w:szCs w:val="12"/>
-              </w:rPr>
-              <w:t xml:space="preserve">Improvement Plan </w:t>
-            </w:r>
-          </w:p>
-          <w:p>
-            <w:pPr>
-              <w:rPr>
-                <w:sz w:val="12"/>
-                <w:szCs w:val="12"/>
-              </w:rPr>
-            </w:pPr>
-            <w:r>
-              <w:rPr>
-                <w:sz w:val="12"/>
-                <w:szCs w:val="12"/>
-              </w:rPr>
-              <w:t>4 month</w:t>
-            </w:r>
-          </w:p>
-          <w:p>
-            <w:pPr>
-              <w:rPr>
-                <w:sz w:val="12"/>
-                <w:szCs w:val="12"/>
-              </w:rPr>
-            </w:pPr>
-          </w:p>
-          <w:p>
-            <w:pPr>
-              <w:rPr>
-                <w:sz w:val="12"/>
-                <w:szCs w:val="12"/>
-              </w:rPr>
-            </w:pPr>
-          </w:p>
-          <w:p>
-            <w:pPr>
-              <w:rPr>
-                <w:sz w:val="12"/>
-                <w:szCs w:val="12"/>
-              </w:rPr>
-            </w:pPr>
-          </w:p>
-          <w:p>
-            <w:pPr>
-              <w:rPr>
-                <w:sz w:val="12"/>
-                <w:szCs w:val="12"/>
-              </w:rPr>
-            </w:pPr>
-          </w:p>
-          <w:p>
-            <w:pPr>
-              <w:rPr>
-                <w:sz w:val="12"/>
-                <w:szCs w:val="12"/>
-              </w:rPr>
-            </w:pPr>
-          </w:p>
-          <w:p>
-            <w:pPr>
-              <w:rPr>
-                <w:sz w:val="12"/>
-                <w:szCs w:val="12"/>
-              </w:rPr>
-            </w:pPr>
-            <w:r>
-              <w:rPr>
-                <w:sz w:val="12"/>
-                <w:szCs w:val="12"/>
-                <w:highlight w:val="yellow"/>
-              </w:rPr>
-              <w:t>???</w:t>
-            </w:r>
-          </w:p>
-        </w:tc>
-        <w:tc>
-          <w:tcPr>
-            <w:tcW w:w="450" w:type="dxa"/>
-            <w:gridSpan w:val="3"/>
-            <w:tcBorders>
-              <w:bottom w:val="single" w:sz="24" w:space="0" w:color="auto"/>
-            </w:tcBorders>
-          </w:tcPr>
-          <w:p>
-            <w:pPr>
-              <w:rPr>
-                <w:b/>
-                <w:bCs/>
-                <w:sz w:val="12"/>
-                <w:szCs w:val="12"/>
-              </w:rPr>
-            </w:pPr>
-            <w:r>
-              <w:rPr>
-                <w:b/>
-                <w:bCs/>
-                <w:sz w:val="12"/>
-                <w:szCs w:val="12"/>
-              </w:rPr>
-              <w:t xml:space="preserve">Improvement Plan </w:t>
-            </w:r>
-          </w:p>
-          <w:p>
-            <w:pPr>
-              <w:rPr>
-                <w:sz w:val="12"/>
-                <w:szCs w:val="12"/>
-              </w:rPr>
-            </w:pPr>
-            <w:r>
-              <w:rPr>
-                <w:sz w:val="12"/>
-                <w:szCs w:val="12"/>
-              </w:rPr>
-              <w:t>8 month</w:t>
-            </w:r>
-          </w:p>
-          <w:p>
-            <w:pPr>
-              <w:rPr>
-                <w:sz w:val="12"/>
-                <w:szCs w:val="12"/>
-              </w:rPr>
-            </w:pPr>
-          </w:p>
-          <w:p>
-            <w:pPr>
-              <w:rPr>
-                <w:sz w:val="12"/>
-                <w:szCs w:val="12"/>
-              </w:rPr>
-            </w:pPr>
-          </w:p>
-          <w:p>
-            <w:pPr>
-              <w:rPr>
-                <w:sz w:val="12"/>
-                <w:szCs w:val="12"/>
-              </w:rPr>
-            </w:pPr>
-          </w:p>
-          <w:p>
-            <w:pPr>
-              <w:rPr>
-                <w:sz w:val="12"/>
-                <w:szCs w:val="12"/>
-              </w:rPr>
-            </w:pPr>
-          </w:p>
-          <w:p>
-            <w:pPr>
-              <w:rPr>
-                <w:sz w:val="12"/>
-                <w:szCs w:val="12"/>
-              </w:rPr>
-            </w:pPr>
-          </w:p>
-          <w:p>
-            <w:pPr>
-              <w:rPr>
-                <w:sz w:val="12"/>
-                <w:szCs w:val="12"/>
-              </w:rPr>
-            </w:pPr>
-            <w:r>
-              <w:rPr>
-                <w:sz w:val="12"/>
-                <w:szCs w:val="12"/>
-                <w:highlight w:val="yellow"/>
-              </w:rPr>
-              <w:t>???</w:t>
-            </w:r>
-          </w:p>
-        </w:tc>
-        <w:tc>
-          <w:tcPr>
-            <w:tcW w:w="637" w:type="dxa"/>
-            <w:gridSpan w:val="4"/>
-            <w:tcBorders>
-              <w:bottom w:val="single" w:sz="24" w:space="0" w:color="auto"/>
-            </w:tcBorders>
-          </w:tcPr>
-          <w:p>
-            <w:pPr>
-              <w:rPr>
-                <w:b/>
-                <w:bCs/>
-                <w:sz w:val="12"/>
-                <w:szCs w:val="12"/>
-              </w:rPr>
-            </w:pPr>
-            <w:r>
-              <w:rPr>
-                <w:b/>
-                <w:bCs/>
-                <w:sz w:val="12"/>
-                <w:szCs w:val="12"/>
-              </w:rPr>
-              <w:t xml:space="preserve">Improvement Plan </w:t>
-            </w:r>
-          </w:p>
-          <w:p>
-            <w:pPr>
-              <w:rPr>
-                <w:sz w:val="12"/>
-                <w:szCs w:val="12"/>
-              </w:rPr>
-            </w:pPr>
-            <w:r>
-              <w:rPr>
-                <w:sz w:val="12"/>
-                <w:szCs w:val="12"/>
-              </w:rPr>
-              <w:t>Complete</w:t>
-            </w:r>
-            <w:r>
-              <w:rPr>
-                <w:sz w:val="12"/>
-                <w:szCs w:val="12"/>
-              </w:rPr>
-              <w:t>: Improvement Timeline Results</w:t>
-            </w:r>
-          </w:p>
-        </w:tc>
-        <w:tc>
-          <w:tcPr>
-            <w:tcW w:w="540" w:type="dxa"/>
-            <w:gridSpan w:val="2"/>
-            <w:tcBorders>
-              <w:bottom w:val="single" w:sz="24" w:space="0" w:color="auto"/>
-            </w:tcBorders>
-          </w:tcPr>
-          <w:p>
-            <w:pPr>
-              <w:jc w:val="center"/>
-              <w:rPr>
-                <w:b/>
-                <w:bCs/>
-                <w:sz w:val="12"/>
-                <w:szCs w:val="12"/>
-              </w:rPr>
-            </w:pPr>
-            <w:r>
-              <w:rPr>
-                <w:b/>
-                <w:bCs/>
-                <w:sz w:val="16"/>
-                <w:szCs w:val="16"/>
+              <w:t xml:space="preserve"> </w:t>
+            </w:r>
+          </w:p>
+          <w:p>
+            <w:pPr>
+              <w:rPr>
+                <w:sz w:val="12"/>
+                <w:szCs w:val="12"/>
+              </w:rPr>
+            </w:pPr>
+            <w:r>
+              <w:rPr>
+                <w:sz w:val="12"/>
+                <w:szCs w:val="12"/>
+              </w:rPr>
+              <w:t>Help</w:t>
+            </w:r>
+          </w:p>
+          <w:p>
+            <w:pPr>
+              <w:rPr>
+                <w:sz w:val="12"/>
+                <w:szCs w:val="12"/>
+              </w:rPr>
+            </w:pPr>
+            <w:r>
+              <w:rPr>
+                <w:sz w:val="12"/>
+                <w:szCs w:val="12"/>
               </w:rPr>
               <w:t>Improvement</w:t>
             </w:r>
-            <w:r>
-              <w:rPr>
-                <w:b/>
-                <w:bCs/>
-                <w:sz w:val="12"/>
-                <w:szCs w:val="12"/>
-              </w:rPr>
-              <w:t xml:space="preserve"> </w:t>
-            </w:r>
-          </w:p>
-          <w:p>
-            <w:pPr>
-              <w:rPr>
-                <w:sz w:val="12"/>
-                <w:szCs w:val="12"/>
-              </w:rPr>
-            </w:pPr>
-            <w:r>
-              <w:rPr>
-                <w:sz w:val="12"/>
-                <w:szCs w:val="12"/>
-              </w:rPr>
-              <w:t>Help</w:t>
-            </w:r>
-          </w:p>
-          <w:p>
-            <w:pPr>
-              <w:rPr>
-                <w:sz w:val="12"/>
-                <w:szCs w:val="12"/>
-              </w:rPr>
-            </w:pPr>
-            <w:r>
-              <w:rPr>
-                <w:sz w:val="12"/>
-                <w:szCs w:val="12"/>
-              </w:rPr>
-              <w:t>Improvement</w:t>
-            </w:r>
+          </w:p>
+          <w:p>
+            <w:pPr>
+              <w:rPr>
+                <w:sz w:val="12"/>
+                <w:szCs w:val="12"/>
+              </w:rPr>
+            </w:pPr>
+          </w:p>
+          <w:p>
+            <w:pPr>
+              <w:rPr>
+                <w:sz w:val="12"/>
+                <w:szCs w:val="12"/>
+              </w:rPr>
+            </w:pPr>
+          </w:p>
+          <w:p>
+            <w:pPr>
+              <w:rPr>
+                <w:sz w:val="12"/>
+                <w:szCs w:val="12"/>
+              </w:rPr>
+            </w:pPr>
+          </w:p>
+          <w:p>
+            <w:pPr>
+              <w:rPr>
+                <w:sz w:val="12"/>
+                <w:szCs w:val="12"/>
+              </w:rPr>
+            </w:pPr>
           </w:p>
           <w:p>
             <w:pPr>
@@ -2482,6 +2523,7 @@
           </w:tcPr>
           <w:p>
             <w:pPr>
+              <w:jc w:val="right"/>
               <w:rPr>
                 <w:sz w:val="12"/>
                 <w:szCs w:val="12"/>
@@ -2976,6 +3018,7 @@
                 <w:color w:val="7030A0"/>
                 <w:sz w:val="12"/>
                 <w:szCs w:val="12"/>
+                <w:highlight w:val="yellow"/>
               </w:rPr>
               <w:t>formlet “Rev1” date from Improvement form</w:t>
             </w:r>
@@ -3002,6 +3045,7 @@
                 <w:color w:val="7030A0"/>
                 <w:sz w:val="12"/>
                 <w:szCs w:val="12"/>
+                <w:highlight w:val="yellow"/>
               </w:rPr>
               <w:t>formelt</w:t>
             </w:r>
@@ -3011,6 +3055,7 @@
                 <w:color w:val="7030A0"/>
                 <w:sz w:val="12"/>
                 <w:szCs w:val="12"/>
+                <w:highlight w:val="yellow"/>
               </w:rPr>
               <w:t xml:space="preserve"> “Rev2” date from Improvement form</w:t>
             </w:r>
@@ -3191,7 +3236,7 @@
                 <w:sz w:val="12"/>
                 <w:szCs w:val="12"/>
               </w:rPr>
-              <w:t>“Yes” or “No” (answer to “Do you need CDE assistan</w:t>
+              <w:t xml:space="preserve">“Yes” or “No” (answer to “Do you need CDE </w:t>
             </w:r>
             <w:r>
               <w:rPr>
@@ -3200,7 +3245,7 @@
                 <w:szCs w:val="12"/>
               </w:rPr>
               <w:lastRenderedPageBreak/>
-              <w:t>ce</w:t>
+              <w:t>assistance</w:t>
             </w:r>
           </w:p>
         </w:tc>
@@ -3244,7 +3289,7 @@
                 <w:sz w:val="12"/>
                 <w:szCs w:val="12"/>
               </w:rPr>
-              <w:t>“Yes” or “No” (answer to “Do you need CDE assistan</w:t>
+              <w:t xml:space="preserve">“Yes” or “No” (answer to “Do you need CDE </w:t>
             </w:r>
             <w:r>
               <w:rPr>
@@ -3253,7 +3298,7 @@
                 <w:szCs w:val="12"/>
               </w:rPr>
               <w:lastRenderedPageBreak/>
-              <w:t>ce</w:t>
+              <w:t>assistance</w:t>
             </w:r>
           </w:p>
         </w:tc>

</xml_diff>